<commit_message>
Enviando cambios del proyecto screping
</commit_message>
<xml_diff>
--- a/3. Curso de ingeniería de datos con python/Datos importantes.docx
+++ b/3. Curso de ingeniería de datos con python/Datos importantes.docx
@@ -1330,9 +1330,16 @@
       </w:pPr>
       <w:r>
         <w:rPr>
-          <w:lang w:val="es-CO"/>
-        </w:rPr>
-        <w:t>jupyter notebook para inicializar nuestro servidor de jupyter</w:t>
+          <w:u w:val="single"/>
+          <w:lang w:val="es-CO"/>
+        </w:rPr>
+        <w:t>jupyter notebook</w:t>
+      </w:r>
+      <w:r>
+        <w:rPr>
+          <w:lang w:val="es-CO"/>
+        </w:rPr>
+        <w:t xml:space="preserve"> para inicializar nuestro servidor de jupyter</w:t>
       </w:r>
     </w:p>
     <w:p>
@@ -1469,6 +1476,12 @@
         <w:rPr>
           <w:lang w:val="es-CO"/>
         </w:rPr>
+        <w:t>,</w:t>
+      </w:r>
+      <w:r>
+        <w:rPr>
+          <w:lang w:val="es-CO"/>
+        </w:rPr>
         <w:t xml:space="preserve"> y para ejecutar como se mencionó anteriormente</w:t>
       </w:r>
     </w:p>
@@ -1658,6 +1671,161 @@
     </w:p>
     <w:p>
       <w:pPr>
+        <w:numPr>
+          <w:ilvl w:val="1"/>
+          <w:numId w:val="1"/>
+        </w:numPr>
+        <w:spacing w:after="0" w:line="240" w:lineRule="auto"/>
+        <w:rPr>
+          <w:rFonts w:eastAsia="Times New Roman" w:cstheme="minorHAnsi"/>
+          <w:lang w:val="es-CO"/>
+        </w:rPr>
+      </w:pPr>
+      <w:r>
+        <w:rPr>
+          <w:rFonts w:eastAsia="Times New Roman" w:cstheme="minorHAnsi"/>
+          <w:lang w:val="es-CO"/>
+        </w:rPr>
+        <w:t xml:space="preserve">Truco </w:t>
+      </w:r>
+      <w:r>
+        <w:rPr>
+          <w:rFonts w:eastAsia="Times New Roman" w:cstheme="minorHAnsi"/>
+          <w:u w:val="single"/>
+          <w:lang w:val="es-CO"/>
+        </w:rPr>
+        <w:t>response?</w:t>
+      </w:r>
+      <w:r>
+        <w:rPr>
+          <w:rFonts w:eastAsia="Times New Roman" w:cstheme="minorHAnsi"/>
+          <w:lang w:val="es-CO"/>
+        </w:rPr>
+        <w:t xml:space="preserve"> -&gt; para mostrar en una especie de consola información sobre lo que vamos a recibir</w:t>
+      </w:r>
+    </w:p>
+    <w:p>
+      <w:pPr>
+        <w:numPr>
+          <w:ilvl w:val="1"/>
+          <w:numId w:val="1"/>
+        </w:numPr>
+        <w:spacing w:after="0" w:line="240" w:lineRule="auto"/>
+        <w:rPr>
+          <w:rFonts w:eastAsia="Times New Roman" w:cstheme="minorHAnsi"/>
+          <w:lang w:val="es-CO"/>
+        </w:rPr>
+      </w:pPr>
+      <w:r>
+        <w:rPr>
+          <w:rFonts w:eastAsia="Times New Roman" w:cstheme="minorHAnsi"/>
+          <w:lang w:val="es-CO"/>
+        </w:rPr>
+        <w:t xml:space="preserve">Truco </w:t>
+      </w:r>
+      <w:r>
+        <w:rPr>
+          <w:rFonts w:eastAsia="Times New Roman" w:cstheme="minorHAnsi"/>
+          <w:u w:val="single"/>
+          <w:lang w:val="es-CO"/>
+        </w:rPr>
+        <w:t>response??</w:t>
+      </w:r>
+      <w:r>
+        <w:rPr>
+          <w:rFonts w:eastAsia="Times New Roman" w:cstheme="minorHAnsi"/>
+          <w:lang w:val="es-CO"/>
+        </w:rPr>
+        <w:t xml:space="preserve"> -&gt; código del objeto response</w:t>
+      </w:r>
+    </w:p>
+    <w:p>
+      <w:pPr>
+        <w:numPr>
+          <w:ilvl w:val="1"/>
+          <w:numId w:val="1"/>
+        </w:numPr>
+        <w:spacing w:after="0" w:line="240" w:lineRule="auto"/>
+        <w:rPr>
+          <w:rFonts w:eastAsia="Times New Roman" w:cstheme="minorHAnsi"/>
+          <w:lang w:val="es-CO"/>
+        </w:rPr>
+      </w:pPr>
+      <w:r>
+        <w:rPr>
+          <w:rFonts w:eastAsia="Times New Roman" w:cstheme="minorHAnsi"/>
+          <w:lang w:val="es-CO"/>
+        </w:rPr>
+        <w:t xml:space="preserve">Truco </w:t>
+      </w:r>
+      <w:r>
+        <w:rPr>
+          <w:rFonts w:eastAsia="Times New Roman" w:cstheme="minorHAnsi"/>
+          <w:u w:val="single"/>
+          <w:lang w:val="es-CO"/>
+        </w:rPr>
+        <w:t>print(dir(response))</w:t>
+      </w:r>
+      <w:r>
+        <w:rPr>
+          <w:rFonts w:eastAsia="Times New Roman" w:cstheme="minorHAnsi"/>
+          <w:lang w:val="es-CO"/>
+        </w:rPr>
+        <w:t xml:space="preserve"> -&gt; nos muestra todos los métodos que podemos utilizar con el objeto response, para usar los método podemos usar </w:t>
+      </w:r>
+      <w:r>
+        <w:rPr>
+          <w:rFonts w:eastAsia="Times New Roman" w:cstheme="minorHAnsi"/>
+          <w:u w:val="single"/>
+          <w:lang w:val="es-CO"/>
+        </w:rPr>
+        <w:t>print(response.nombredelmetodo)</w:t>
+      </w:r>
+      <w:r>
+        <w:rPr>
+          <w:rFonts w:eastAsia="Times New Roman" w:cstheme="minorHAnsi"/>
+          <w:lang w:val="es-CO"/>
+        </w:rPr>
+        <w:t xml:space="preserve"> si da 200 quiere decir que todo salió correctamente</w:t>
+      </w:r>
+    </w:p>
+    <w:p>
+      <w:pPr>
+        <w:numPr>
+          <w:ilvl w:val="1"/>
+          <w:numId w:val="1"/>
+        </w:numPr>
+        <w:spacing w:after="0" w:line="240" w:lineRule="auto"/>
+        <w:rPr>
+          <w:rFonts w:eastAsia="Times New Roman" w:cstheme="minorHAnsi"/>
+          <w:lang w:val="es-CO"/>
+        </w:rPr>
+      </w:pPr>
+      <w:r>
+        <w:rPr>
+          <w:rFonts w:eastAsia="Times New Roman" w:cstheme="minorHAnsi"/>
+          <w:lang w:val="es-CO"/>
+        </w:rPr>
+        <w:t xml:space="preserve">Truco </w:t>
+      </w:r>
+      <w:r>
+        <w:rPr>
+          <w:rFonts w:eastAsia="Times New Roman" w:cstheme="minorHAnsi"/>
+          <w:u w:val="single"/>
+          <w:lang w:val="es-CO"/>
+        </w:rPr>
+        <w:t>print(response.text)</w:t>
+      </w:r>
+      <w:r>
+        <w:rPr>
+          <w:rFonts w:eastAsia="Times New Roman" w:cstheme="minorHAnsi"/>
+          <w:lang w:val="es-CO"/>
+        </w:rPr>
+        <w:t xml:space="preserve"> -&gt; entrega el código html de la página</w:t>
+      </w:r>
+    </w:p>
+    <w:p>
+      <w:pPr>
         <w:spacing w:after="0" w:line="240" w:lineRule="auto"/>
         <w:rPr>
           <w:rFonts w:eastAsia="Times New Roman" w:cstheme="minorHAnsi"/>
@@ -1698,6 +1866,7 @@
           <w:rFonts w:eastAsia="Times New Roman" w:cstheme="minorHAnsi"/>
           <w:lang w:val="es-CO"/>
         </w:rPr>
+        <w:lastRenderedPageBreak/>
         <w:t>Los datos vienen en mucha formas y estas formas las podemos clasificar de diferentes maneras, permitiéndonos poder aplicar técnicas distintas a cada uno de los tipos de datos.</w:t>
       </w:r>
     </w:p>
@@ -1749,7 +1918,6 @@
         <w:rPr>
           <w:noProof/>
         </w:rPr>
-        <w:lastRenderedPageBreak/>
         <w:drawing>
           <wp:inline distT="0" distB="0" distL="0" distR="0" wp14:anchorId="65C80E9B" wp14:editId="277BEB59">
             <wp:extent cx="2845612" cy="1664626"/>
@@ -2091,6 +2259,7 @@
           <w:rFonts w:eastAsia="Times New Roman" w:cstheme="minorHAnsi"/>
           <w:lang w:val="es-CO"/>
         </w:rPr>
+        <w:lastRenderedPageBreak/>
         <w:t>APIs</w:t>
       </w:r>
       <w:r>
@@ -2194,29 +2363,748 @@
         <w:rPr>
           <w:rFonts w:eastAsia="Times New Roman" w:cstheme="minorHAnsi"/>
         </w:rPr>
+        <w:t>Nota datasets: googledataset, data.world, kaggle</w:t>
+      </w:r>
+    </w:p>
+    <w:p>
+      <w:pPr>
+        <w:spacing w:after="0" w:line="240" w:lineRule="auto"/>
+        <w:rPr>
+          <w:rFonts w:eastAsia="Times New Roman" w:cstheme="minorHAnsi"/>
+        </w:rPr>
+      </w:pPr>
+    </w:p>
+    <w:p>
+      <w:pPr>
+        <w:spacing w:after="0" w:line="240" w:lineRule="auto"/>
+        <w:rPr>
+          <w:rFonts w:eastAsia="Times New Roman" w:cstheme="minorHAnsi"/>
+          <w:lang w:val="es-CO"/>
+        </w:rPr>
+      </w:pPr>
+      <w:r>
+        <w:rPr>
+          <w:rFonts w:eastAsia="Times New Roman" w:cstheme="minorHAnsi"/>
+          <w:color w:val="FF0000"/>
+          <w:lang w:val="es-CO"/>
+        </w:rPr>
+        <w:t>*</w:t>
+      </w:r>
+      <w:r>
+        <w:rPr>
+          <w:rFonts w:eastAsia="Times New Roman" w:cstheme="minorHAnsi"/>
+          <w:lang w:val="es-CO"/>
+        </w:rPr>
+        <w:t>ETL</w:t>
+      </w:r>
+    </w:p>
+    <w:p>
+      <w:pPr>
+        <w:pStyle w:val="Prrafodelista"/>
+        <w:numPr>
+          <w:ilvl w:val="0"/>
+          <w:numId w:val="1"/>
+        </w:numPr>
+        <w:spacing w:after="0" w:line="240" w:lineRule="auto"/>
+        <w:rPr>
+          <w:rFonts w:eastAsia="Times New Roman" w:cstheme="minorHAnsi"/>
+          <w:lang w:val="es-CO"/>
+        </w:rPr>
+      </w:pPr>
+      <w:r>
+        <w:rPr>
+          <w:rFonts w:eastAsia="Times New Roman" w:cstheme="minorHAnsi"/>
+          <w:lang w:val="es-CO"/>
+        </w:rPr>
+        <w:t>ETL = Extract Transform Load</w:t>
+      </w:r>
+    </w:p>
+    <w:p>
+      <w:pPr>
+        <w:spacing w:after="0" w:line="240" w:lineRule="auto"/>
+        <w:rPr>
+          <w:rFonts w:eastAsia="Times New Roman" w:cstheme="minorHAnsi"/>
+          <w:lang w:val="es-CO"/>
+        </w:rPr>
+      </w:pPr>
+    </w:p>
+    <w:p>
+      <w:pPr>
+        <w:pStyle w:val="Prrafodelista"/>
+        <w:numPr>
+          <w:ilvl w:val="0"/>
+          <w:numId w:val="1"/>
+        </w:numPr>
+        <w:spacing w:after="0" w:line="240" w:lineRule="auto"/>
+        <w:rPr>
+          <w:rFonts w:eastAsia="Times New Roman" w:cstheme="minorHAnsi"/>
+          <w:lang w:val="es-CO"/>
+        </w:rPr>
+      </w:pPr>
+      <w:r>
+        <w:rPr>
+          <w:rFonts w:eastAsia="Times New Roman" w:cstheme="minorHAnsi"/>
+          <w:u w:val="single"/>
+          <w:lang w:val="es-CO"/>
+        </w:rPr>
+        <w:t>Extract</w:t>
+      </w:r>
+      <w:r>
+        <w:rPr>
+          <w:rFonts w:eastAsia="Times New Roman" w:cstheme="minorHAnsi"/>
+          <w:lang w:val="es-CO"/>
+        </w:rPr>
+        <w:t>: Es el proceso de lectura de datos de diversas fuentes</w:t>
+      </w:r>
+    </w:p>
+    <w:p>
+      <w:pPr>
+        <w:pStyle w:val="Prrafodelista"/>
+        <w:numPr>
+          <w:ilvl w:val="1"/>
+          <w:numId w:val="1"/>
+        </w:numPr>
+        <w:spacing w:after="0" w:line="240" w:lineRule="auto"/>
+        <w:rPr>
+          <w:rFonts w:eastAsia="Times New Roman" w:cstheme="minorHAnsi"/>
+          <w:lang w:val="es-CO"/>
+        </w:rPr>
+      </w:pPr>
+      <w:r>
+        <w:rPr>
+          <w:rFonts w:eastAsia="Times New Roman" w:cstheme="minorHAnsi"/>
+          <w:lang w:val="es-CO"/>
+        </w:rPr>
+        <w:t>Base de datos</w:t>
+      </w:r>
+    </w:p>
+    <w:p>
+      <w:pPr>
+        <w:pStyle w:val="Prrafodelista"/>
+        <w:numPr>
+          <w:ilvl w:val="1"/>
+          <w:numId w:val="1"/>
+        </w:numPr>
+        <w:spacing w:after="0" w:line="240" w:lineRule="auto"/>
+        <w:rPr>
+          <w:rFonts w:eastAsia="Times New Roman" w:cstheme="minorHAnsi"/>
+          <w:lang w:val="es-CO"/>
+        </w:rPr>
+      </w:pPr>
+      <w:r>
+        <w:rPr>
+          <w:rFonts w:eastAsia="Times New Roman" w:cstheme="minorHAnsi"/>
+          <w:lang w:val="es-CO"/>
+        </w:rPr>
+        <w:t>CRM</w:t>
+      </w:r>
+    </w:p>
+    <w:p>
+      <w:pPr>
+        <w:pStyle w:val="Prrafodelista"/>
+        <w:numPr>
+          <w:ilvl w:val="1"/>
+          <w:numId w:val="1"/>
+        </w:numPr>
+        <w:spacing w:after="0" w:line="240" w:lineRule="auto"/>
+        <w:rPr>
+          <w:rFonts w:eastAsia="Times New Roman" w:cstheme="minorHAnsi"/>
+          <w:lang w:val="es-CO"/>
+        </w:rPr>
+      </w:pPr>
+      <w:r>
+        <w:rPr>
+          <w:rFonts w:eastAsia="Times New Roman" w:cstheme="minorHAnsi"/>
+          <w:lang w:val="es-CO"/>
+        </w:rPr>
+        <w:t>Archivos CSV</w:t>
+      </w:r>
+    </w:p>
+    <w:p>
+      <w:pPr>
+        <w:pStyle w:val="Prrafodelista"/>
+        <w:numPr>
+          <w:ilvl w:val="1"/>
+          <w:numId w:val="1"/>
+        </w:numPr>
+        <w:spacing w:after="0" w:line="240" w:lineRule="auto"/>
+        <w:rPr>
+          <w:rFonts w:eastAsia="Times New Roman" w:cstheme="minorHAnsi"/>
+          <w:lang w:val="es-CO"/>
+        </w:rPr>
+      </w:pPr>
+      <w:r>
+        <w:rPr>
+          <w:rFonts w:eastAsia="Times New Roman" w:cstheme="minorHAnsi"/>
+          <w:lang w:val="es-CO"/>
+        </w:rPr>
+        <w:t>Datasets públicos</w:t>
+      </w:r>
+    </w:p>
+    <w:p>
+      <w:pPr>
+        <w:pStyle w:val="Prrafodelista"/>
+        <w:numPr>
+          <w:ilvl w:val="0"/>
+          <w:numId w:val="1"/>
+        </w:numPr>
+        <w:spacing w:after="0" w:line="240" w:lineRule="auto"/>
+        <w:rPr>
+          <w:rFonts w:eastAsia="Times New Roman" w:cstheme="minorHAnsi"/>
+          <w:lang w:val="es-CO"/>
+        </w:rPr>
+      </w:pPr>
+      <w:r>
+        <w:rPr>
+          <w:rFonts w:eastAsia="Times New Roman" w:cstheme="minorHAnsi"/>
+          <w:u w:val="single"/>
+          <w:lang w:val="es-CO"/>
+        </w:rPr>
+        <w:t>Transform</w:t>
+      </w:r>
+      <w:r>
+        <w:rPr>
+          <w:rFonts w:eastAsia="Times New Roman" w:cstheme="minorHAnsi"/>
+          <w:lang w:val="es-CO"/>
+        </w:rPr>
+        <w:t>: En este momento cuando nosotros tenemos que transformar los datos, tenemos que identificar datos faltantes o datos erróneos o una edad negativa. En esta etapa donde tenemos que identificar todos los problemas y solucionarlos.</w:t>
+      </w:r>
+    </w:p>
+    <w:p>
+      <w:pPr>
+        <w:pStyle w:val="Prrafodelista"/>
+        <w:numPr>
+          <w:ilvl w:val="1"/>
+          <w:numId w:val="1"/>
+        </w:numPr>
+        <w:spacing w:after="0" w:line="240" w:lineRule="auto"/>
+        <w:rPr>
+          <w:rFonts w:eastAsia="Times New Roman" w:cstheme="minorHAnsi"/>
+          <w:lang w:val="es-CO"/>
+        </w:rPr>
+      </w:pPr>
+      <w:r>
+        <w:rPr>
+          <w:rFonts w:eastAsia="Times New Roman" w:cstheme="minorHAnsi"/>
+          <w:lang w:val="es-CO"/>
+        </w:rPr>
+        <w:t>Limpieza</w:t>
+      </w:r>
+    </w:p>
+    <w:p>
+      <w:pPr>
+        <w:pStyle w:val="Prrafodelista"/>
+        <w:numPr>
+          <w:ilvl w:val="1"/>
+          <w:numId w:val="1"/>
+        </w:numPr>
+        <w:spacing w:after="0" w:line="240" w:lineRule="auto"/>
+        <w:rPr>
+          <w:rFonts w:eastAsia="Times New Roman" w:cstheme="minorHAnsi"/>
+          <w:lang w:val="es-CO"/>
+        </w:rPr>
+      </w:pPr>
+      <w:r>
+        <w:rPr>
+          <w:rFonts w:eastAsia="Times New Roman" w:cstheme="minorHAnsi"/>
+          <w:lang w:val="es-CO"/>
+        </w:rPr>
+        <w:t>Estructurado</w:t>
+      </w:r>
+    </w:p>
+    <w:p>
+      <w:pPr>
+        <w:pStyle w:val="Prrafodelista"/>
+        <w:numPr>
+          <w:ilvl w:val="1"/>
+          <w:numId w:val="1"/>
+        </w:numPr>
+        <w:spacing w:after="0" w:line="240" w:lineRule="auto"/>
+        <w:rPr>
+          <w:rFonts w:eastAsia="Times New Roman" w:cstheme="minorHAnsi"/>
+          <w:lang w:val="es-CO"/>
+        </w:rPr>
+      </w:pPr>
+      <w:r>
+        <w:rPr>
+          <w:rFonts w:eastAsia="Times New Roman" w:cstheme="minorHAnsi"/>
+          <w:lang w:val="es-CO"/>
+        </w:rPr>
+        <w:t>Enriquecimiento.</w:t>
+      </w:r>
+    </w:p>
+    <w:p>
+      <w:pPr>
+        <w:pStyle w:val="Prrafodelista"/>
+        <w:numPr>
+          <w:ilvl w:val="0"/>
+          <w:numId w:val="1"/>
+        </w:numPr>
+        <w:spacing w:after="0" w:line="240" w:lineRule="auto"/>
+        <w:rPr>
+          <w:rFonts w:eastAsia="Times New Roman" w:cstheme="minorHAnsi"/>
+          <w:lang w:val="es-CO"/>
+        </w:rPr>
+      </w:pPr>
+      <w:r>
+        <w:rPr>
+          <w:rFonts w:eastAsia="Times New Roman" w:cstheme="minorHAnsi"/>
+          <w:u w:val="single"/>
+          <w:lang w:val="es-CO"/>
+        </w:rPr>
+        <w:t>Load</w:t>
+      </w:r>
+      <w:r>
+        <w:rPr>
+          <w:rFonts w:eastAsia="Times New Roman" w:cstheme="minorHAnsi"/>
+          <w:lang w:val="es-CO"/>
+        </w:rPr>
+        <w:t>: Una vez transformados debemos insertarlos en el data warehouse</w:t>
+      </w:r>
+    </w:p>
+    <w:p>
+      <w:pPr>
+        <w:spacing w:after="0" w:line="240" w:lineRule="auto"/>
+        <w:rPr>
+          <w:rFonts w:eastAsia="Times New Roman" w:cstheme="minorHAnsi"/>
+          <w:lang w:val="es-CO"/>
+        </w:rPr>
+      </w:pPr>
+    </w:p>
+    <w:p>
+      <w:pPr>
+        <w:spacing w:after="0" w:line="240" w:lineRule="auto"/>
+        <w:ind w:firstLine="720"/>
+        <w:rPr>
+          <w:rFonts w:eastAsia="Times New Roman" w:cstheme="minorHAnsi"/>
+          <w:lang w:val="es-CO"/>
+        </w:rPr>
+      </w:pPr>
+      <w:r>
+        <w:rPr>
+          <w:rFonts w:eastAsia="Times New Roman" w:cstheme="minorHAnsi"/>
+          <w:lang w:val="es-CO"/>
+        </w:rPr>
+        <w:t>Depende del tipo de solución que se haya escogido</w:t>
+      </w:r>
+    </w:p>
+    <w:p>
+      <w:pPr>
+        <w:spacing w:after="0" w:line="240" w:lineRule="auto"/>
+        <w:ind w:firstLine="720"/>
+        <w:rPr>
+          <w:rFonts w:eastAsia="Times New Roman" w:cstheme="minorHAnsi"/>
+          <w:lang w:val="es-CO"/>
+        </w:rPr>
+      </w:pPr>
+    </w:p>
+    <w:p>
+      <w:pPr>
+        <w:spacing w:after="0" w:line="240" w:lineRule="auto"/>
+        <w:rPr>
+          <w:rFonts w:eastAsia="Times New Roman" w:cstheme="minorHAnsi"/>
+          <w:lang w:val="es-CO"/>
+        </w:rPr>
+      </w:pPr>
+      <w:r>
+        <w:rPr>
+          <w:rFonts w:eastAsia="Times New Roman" w:cstheme="minorHAnsi"/>
+          <w:color w:val="FF0000"/>
+          <w:lang w:val="es-CO"/>
+        </w:rPr>
+        <w:t>*</w:t>
+      </w:r>
+      <w:r>
+        <w:rPr>
+          <w:rFonts w:eastAsia="Times New Roman" w:cstheme="minorHAnsi"/>
+          <w:lang w:val="es-CO"/>
+        </w:rPr>
+        <w:t>Int</w:t>
+      </w:r>
+      <w:r>
+        <w:rPr>
+          <w:rFonts w:eastAsia="Times New Roman" w:cstheme="minorHAnsi"/>
+          <w:lang w:val="es-CO"/>
+        </w:rPr>
+        <w:t>roducción a las tecnologías web</w:t>
+      </w:r>
+    </w:p>
+    <w:p>
+      <w:pPr>
+        <w:pStyle w:val="Prrafodelista"/>
+        <w:numPr>
+          <w:ilvl w:val="0"/>
+          <w:numId w:val="1"/>
+        </w:numPr>
+        <w:spacing w:after="0" w:line="240" w:lineRule="auto"/>
+        <w:rPr>
+          <w:rFonts w:eastAsia="Times New Roman" w:cstheme="minorHAnsi"/>
+          <w:lang w:val="es-CO"/>
+        </w:rPr>
+      </w:pPr>
+      <w:r>
+        <w:rPr>
+          <w:rFonts w:eastAsia="Times New Roman" w:cstheme="minorHAnsi"/>
+          <w:lang w:val="es-CO"/>
+        </w:rPr>
+        <w:t>Las tecnologías web en principio podemos pensarlas como el internet, pero el internet es mucho más grande, es la red de redes, la forma en la que millones de computadores se conectan entre ellas para transferirse información.</w:t>
+      </w:r>
+    </w:p>
+    <w:p>
+      <w:pPr>
+        <w:spacing w:after="0" w:line="240" w:lineRule="auto"/>
+        <w:ind w:left="720"/>
+        <w:rPr>
+          <w:rFonts w:eastAsia="Times New Roman" w:cstheme="minorHAnsi"/>
+          <w:lang w:val="es-CO"/>
+        </w:rPr>
+      </w:pPr>
+      <w:r>
+        <w:rPr>
+          <w:rFonts w:eastAsia="Times New Roman" w:cstheme="minorHAnsi"/>
+          <w:lang w:val="es-CO"/>
+        </w:rPr>
+        <w:t>El internet también se compone de otros pedazos como telefonía(voip), mail(pop3, imap), compartir archivos(ftp). El internet es una red que une varias redes públicas, privadas, académicas, de negocios, de gobiernos, etc.</w:t>
+      </w:r>
+    </w:p>
+    <w:p>
+      <w:pPr>
+        <w:spacing w:after="0" w:line="240" w:lineRule="auto"/>
+        <w:ind w:left="720"/>
+        <w:rPr>
+          <w:rFonts w:eastAsia="Times New Roman" w:cstheme="minorHAnsi"/>
+          <w:lang w:val="es-CO"/>
+        </w:rPr>
+      </w:pPr>
+      <w:r>
+        <w:rPr>
+          <w:rFonts w:eastAsia="Times New Roman" w:cstheme="minorHAnsi"/>
+          <w:lang w:val="es-CO"/>
+        </w:rPr>
+        <w:t>La web específicamente es un espacio de información en el cual varios documentos(y otros recursos web) se pueden acceder a través de URLs y vínculos(links). La comunicación se da a través del protocolo HTTP.</w:t>
+      </w:r>
+    </w:p>
+    <w:p>
+      <w:pPr>
+        <w:spacing w:after="0" w:line="240" w:lineRule="auto"/>
+        <w:ind w:firstLine="720"/>
+        <w:rPr>
+          <w:rFonts w:eastAsia="Times New Roman" w:cstheme="minorHAnsi"/>
+          <w:lang w:val="es-CO"/>
+        </w:rPr>
+      </w:pPr>
+    </w:p>
+    <w:p>
+      <w:pPr>
+        <w:spacing w:after="0" w:line="240" w:lineRule="auto"/>
+        <w:ind w:firstLine="720"/>
+        <w:rPr>
+          <w:rFonts w:eastAsia="Times New Roman" w:cstheme="minorHAnsi"/>
+          <w:lang w:val="es-CO"/>
+        </w:rPr>
+      </w:pPr>
+      <w:r>
+        <w:rPr>
+          <w:rFonts w:eastAsia="Times New Roman" w:cstheme="minorHAnsi"/>
+          <w:lang w:val="es-CO"/>
+        </w:rPr>
+        <w:t>Elementos básicos de la web:</w:t>
+      </w:r>
+    </w:p>
+    <w:p>
+      <w:pPr>
+        <w:pStyle w:val="Prrafodelista"/>
+        <w:numPr>
+          <w:ilvl w:val="1"/>
+          <w:numId w:val="1"/>
+        </w:numPr>
+        <w:spacing w:after="0" w:line="240" w:lineRule="auto"/>
+        <w:rPr>
+          <w:rFonts w:eastAsia="Times New Roman" w:cstheme="minorHAnsi"/>
+          <w:lang w:val="es-CO"/>
+        </w:rPr>
+      </w:pPr>
+      <w:r>
+        <w:rPr>
+          <w:rFonts w:eastAsia="Times New Roman" w:cstheme="minorHAnsi"/>
+          <w:lang w:val="es-CO"/>
+        </w:rPr>
+        <w:t>HTML: nos da la estructura de la información. Es un lenguaje para anotar pedazos de información para que el navegador o otros tipos de programa puedan interpretar que tipo de información se encuentra ahí.</w:t>
+      </w:r>
+    </w:p>
+    <w:p>
+      <w:pPr>
+        <w:pStyle w:val="Prrafodelista"/>
+        <w:numPr>
+          <w:ilvl w:val="1"/>
+          <w:numId w:val="1"/>
+        </w:numPr>
+        <w:spacing w:after="0" w:line="240" w:lineRule="auto"/>
+        <w:rPr>
+          <w:rFonts w:eastAsia="Times New Roman" w:cstheme="minorHAnsi"/>
+          <w:lang w:val="es-CO"/>
+        </w:rPr>
+      </w:pPr>
+      <w:r>
+        <w:rPr>
+          <w:rFonts w:eastAsia="Times New Roman" w:cstheme="minorHAnsi"/>
+          <w:lang w:val="es-CO"/>
+        </w:rPr>
+        <w:t>CSS: nos permite darle colores, arreglar el texto y añadir diferentes elementos de presentación.</w:t>
+      </w:r>
+    </w:p>
+    <w:p>
+      <w:pPr>
+        <w:pStyle w:val="Prrafodelista"/>
+        <w:numPr>
+          <w:ilvl w:val="1"/>
+          <w:numId w:val="1"/>
+        </w:numPr>
+        <w:spacing w:after="0" w:line="240" w:lineRule="auto"/>
+        <w:rPr>
+          <w:rFonts w:eastAsia="Times New Roman" w:cstheme="minorHAnsi"/>
+          <w:lang w:val="es-CO"/>
+        </w:rPr>
+      </w:pPr>
+      <w:r>
+        <w:rPr>
+          <w:rFonts w:eastAsia="Times New Roman" w:cstheme="minorHAnsi"/>
+          <w:lang w:val="es-CO"/>
+        </w:rPr>
+        <w:t>Javascript: nos permite añadir interactividad y cómputo a nuestra web.</w:t>
+      </w:r>
+    </w:p>
+    <w:p>
+      <w:pPr>
+        <w:pStyle w:val="Prrafodelista"/>
+        <w:numPr>
+          <w:ilvl w:val="1"/>
+          <w:numId w:val="1"/>
+        </w:numPr>
+        <w:spacing w:after="0" w:line="240" w:lineRule="auto"/>
+        <w:rPr>
+          <w:rFonts w:eastAsia="Times New Roman" w:cstheme="minorHAnsi"/>
+          <w:lang w:val="es-CO"/>
+        </w:rPr>
+      </w:pPr>
+      <w:r>
+        <w:rPr>
+          <w:rFonts w:eastAsia="Times New Roman" w:cstheme="minorHAnsi"/>
+          <w:lang w:val="es-CO"/>
+        </w:rPr>
+        <w:t>JSON: Simplemente es una forma de transmitir datos entre servidores y clientes. Es la forma estándar en las que en la web y las aplicaciones se comunican con los servidores backend.</w:t>
+      </w:r>
+    </w:p>
+    <w:p>
+      <w:pPr>
+        <w:spacing w:after="0" w:line="240" w:lineRule="auto"/>
+        <w:rPr>
+          <w:lang w:val="es-CO"/>
+        </w:rPr>
+      </w:pPr>
+      <w:r>
+        <w:rPr>
+          <w:color w:val="FF0000"/>
+          <w:lang w:val="es-CO"/>
+        </w:rPr>
+        <w:t>*</w:t>
+      </w:r>
+      <w:r>
+        <w:rPr>
+          <w:lang w:val="es-CO"/>
+        </w:rPr>
+        <w:t>Int</w:t>
+      </w:r>
+      <w:r>
+        <w:rPr>
+          <w:lang w:val="es-CO"/>
+        </w:rPr>
+        <w:t>roducción a las tecnologías web</w:t>
+      </w:r>
+    </w:p>
+    <w:p>
+      <w:pPr>
+        <w:pStyle w:val="Prrafodelista"/>
+        <w:numPr>
+          <w:ilvl w:val="0"/>
+          <w:numId w:val="1"/>
+        </w:numPr>
+        <w:spacing w:after="0" w:line="240" w:lineRule="auto"/>
+        <w:rPr>
+          <w:lang w:val="es-CO"/>
+        </w:rPr>
+      </w:pPr>
+      <w:r>
+        <w:rPr>
+          <w:lang w:val="es-CO"/>
+        </w:rPr>
         <w:lastRenderedPageBreak/>
-        <w:t>Nota datasets: googledataset, data.world, kaggle</w:t>
-      </w:r>
-    </w:p>
-    <w:p>
-      <w:pPr>
-        <w:spacing w:after="0" w:line="240" w:lineRule="auto"/>
-        <w:rPr>
-          <w:rFonts w:eastAsia="Times New Roman" w:cstheme="minorHAnsi"/>
-        </w:rPr>
-      </w:pPr>
-    </w:p>
-    <w:p>
-      <w:pPr>
-        <w:spacing w:after="0" w:line="240" w:lineRule="auto"/>
-        <w:rPr>
-          <w:rFonts w:eastAsia="Times New Roman" w:cstheme="minorHAnsi"/>
-          <w:lang w:val="es-CO"/>
-        </w:rPr>
-      </w:pPr>
-      <w:r>
-        <w:rPr>
-          <w:rFonts w:eastAsia="Times New Roman" w:cstheme="minorHAnsi"/>
+        <w:t>Las tecnologías web en principio podemos pensarlas como el internet, pero el internet es mucho más grande, es la red de redes, la forma en la que millones de computadores se conectan entre ellas para transferirse información.</w:t>
+      </w:r>
+    </w:p>
+    <w:p>
+      <w:pPr>
+        <w:spacing w:after="0" w:line="240" w:lineRule="auto"/>
+        <w:rPr>
+          <w:lang w:val="es-CO"/>
+        </w:rPr>
+      </w:pPr>
+    </w:p>
+    <w:p>
+      <w:pPr>
+        <w:spacing w:after="0" w:line="240" w:lineRule="auto"/>
+        <w:ind w:left="720"/>
+        <w:rPr>
+          <w:lang w:val="es-CO"/>
+        </w:rPr>
+      </w:pPr>
+      <w:r>
+        <w:rPr>
+          <w:lang w:val="es-CO"/>
+        </w:rPr>
+        <w:t>El internet también se compone de otros pedazos como telefonía(voip), mail(pop3, imap), compartir archivos(ftp). El internet es una red que une varias redes públicas, privadas, académicas, de negocios, de gobiernos, etc.</w:t>
+      </w:r>
+    </w:p>
+    <w:p>
+      <w:pPr>
+        <w:spacing w:after="0" w:line="240" w:lineRule="auto"/>
+        <w:rPr>
+          <w:lang w:val="es-CO"/>
+        </w:rPr>
+      </w:pPr>
+    </w:p>
+    <w:p>
+      <w:pPr>
+        <w:spacing w:after="0" w:line="240" w:lineRule="auto"/>
+        <w:ind w:left="720"/>
+        <w:rPr>
+          <w:lang w:val="es-CO"/>
+        </w:rPr>
+      </w:pPr>
+      <w:r>
+        <w:rPr>
+          <w:lang w:val="es-CO"/>
+        </w:rPr>
+        <w:t>La web específicamente es un espacio de información en el cual varios documentos(y otros recursos web) se pueden acceder a través de URLs y vínculos(links). La comunicación se da a través del protocolo HTTP.</w:t>
+      </w:r>
+    </w:p>
+    <w:p>
+      <w:pPr>
+        <w:spacing w:after="0" w:line="240" w:lineRule="auto"/>
+        <w:rPr>
+          <w:lang w:val="es-CO"/>
+        </w:rPr>
+      </w:pPr>
+    </w:p>
+    <w:p>
+      <w:pPr>
+        <w:spacing w:after="0" w:line="240" w:lineRule="auto"/>
+        <w:ind w:firstLine="720"/>
+        <w:rPr>
+          <w:lang w:val="es-CO"/>
+        </w:rPr>
+      </w:pPr>
+      <w:r>
+        <w:rPr>
+          <w:lang w:val="es-CO"/>
+        </w:rPr>
+        <w:t>Elementos básicos de la web:</w:t>
+      </w:r>
+    </w:p>
+    <w:p>
+      <w:pPr>
+        <w:spacing w:after="0" w:line="240" w:lineRule="auto"/>
+        <w:rPr>
+          <w:lang w:val="es-CO"/>
+        </w:rPr>
+      </w:pPr>
+    </w:p>
+    <w:p>
+      <w:pPr>
+        <w:pStyle w:val="Prrafodelista"/>
+        <w:numPr>
+          <w:ilvl w:val="1"/>
+          <w:numId w:val="1"/>
+        </w:numPr>
+        <w:spacing w:after="0" w:line="240" w:lineRule="auto"/>
+        <w:rPr>
+          <w:lang w:val="es-CO"/>
+        </w:rPr>
+      </w:pPr>
+      <w:r>
+        <w:rPr>
+          <w:lang w:val="es-CO"/>
+        </w:rPr>
+        <w:t>HTML: nos da la estructura de la información. Es un lenguaje para anotar pedazos de información para que el navegador o otros tipos de programa puedan interpretar que tipo de información se encuentra ahí.</w:t>
+      </w:r>
+    </w:p>
+    <w:p>
+      <w:pPr>
+        <w:pStyle w:val="Prrafodelista"/>
+        <w:numPr>
+          <w:ilvl w:val="1"/>
+          <w:numId w:val="1"/>
+        </w:numPr>
+        <w:spacing w:after="0" w:line="240" w:lineRule="auto"/>
+        <w:rPr>
+          <w:lang w:val="es-CO"/>
+        </w:rPr>
+      </w:pPr>
+      <w:r>
+        <w:rPr>
+          <w:lang w:val="es-CO"/>
+        </w:rPr>
+        <w:t>CSS: nos permite darle colores, arreglar el texto y añadir diferentes elementos de presentación.</w:t>
+      </w:r>
+    </w:p>
+    <w:p>
+      <w:pPr>
+        <w:pStyle w:val="Prrafodelista"/>
+        <w:numPr>
+          <w:ilvl w:val="1"/>
+          <w:numId w:val="1"/>
+        </w:numPr>
+        <w:spacing w:after="0" w:line="240" w:lineRule="auto"/>
+        <w:rPr>
+          <w:lang w:val="es-CO"/>
+        </w:rPr>
+      </w:pPr>
+      <w:r>
+        <w:rPr>
+          <w:lang w:val="es-CO"/>
+        </w:rPr>
+        <w:t>Javascript: nos permite añadir interactividad y cómputo a nuestra web.</w:t>
+      </w:r>
+    </w:p>
+    <w:p>
+      <w:pPr>
+        <w:pStyle w:val="Prrafodelista"/>
+        <w:numPr>
+          <w:ilvl w:val="1"/>
+          <w:numId w:val="1"/>
+        </w:numPr>
+        <w:spacing w:after="0" w:line="240" w:lineRule="auto"/>
+        <w:rPr>
+          <w:rFonts w:eastAsia="Times New Roman" w:cstheme="minorHAnsi"/>
+          <w:lang w:val="es-CO"/>
+        </w:rPr>
+      </w:pPr>
+      <w:r>
+        <w:rPr>
+          <w:lang w:val="es-CO"/>
+        </w:rPr>
+        <w:t>JSON: Simplemente es una forma de transmitir datos entre servidores y clientes. Es la forma estándar en las que en la web y las aplicaciones se comunican con los servidores backend.</w:t>
+      </w:r>
+    </w:p>
+    <w:p>
+      <w:pPr>
+        <w:spacing w:after="0" w:line="240" w:lineRule="auto"/>
+        <w:rPr>
+          <w:lang w:val="es-CO"/>
+        </w:rPr>
+      </w:pPr>
+      <w:r>
+        <w:rPr>
           <w:color w:val="FF0000"/>
           <w:lang w:val="es-CO"/>
         </w:rPr>
@@ -2224,10 +3112,9 @@
       </w:r>
       <w:r>
         <w:rPr>
-          <w:rFonts w:eastAsia="Times New Roman" w:cstheme="minorHAnsi"/>
-          <w:lang w:val="es-CO"/>
-        </w:rPr>
-        <w:t>ETL</w:t>
+          <w:lang w:val="es-CO"/>
+        </w:rPr>
+        <w:t>¿Cómo trabajar con un documento HTML?</w:t>
       </w:r>
     </w:p>
     <w:p>
@@ -2239,26 +3126,53 @@
         </w:numPr>
         <w:spacing w:after="0" w:line="240" w:lineRule="auto"/>
         <w:rPr>
-          <w:rFonts w:eastAsia="Times New Roman" w:cstheme="minorHAnsi"/>
-          <w:lang w:val="es-CO"/>
-        </w:rPr>
-      </w:pPr>
-      <w:r>
-        <w:rPr>
-          <w:rFonts w:eastAsia="Times New Roman" w:cstheme="minorHAnsi"/>
-          <w:lang w:val="es-CO"/>
-        </w:rPr>
-        <w:t>ETL = Extract Transform Load</w:t>
-      </w:r>
-    </w:p>
-    <w:p>
-      <w:pPr>
-        <w:spacing w:after="0" w:line="240" w:lineRule="auto"/>
-        <w:rPr>
-          <w:rFonts w:eastAsia="Times New Roman" w:cstheme="minorHAnsi"/>
-          <w:lang w:val="es-CO"/>
-        </w:rPr>
-      </w:pPr>
+          <w:lang w:val="es-CO"/>
+        </w:rPr>
+      </w:pPr>
+      <w:r>
+        <w:rPr>
+          <w:lang w:val="es-CO"/>
+        </w:rPr>
+        <w:t>En el caso de Python la librería estándar para manipular los documentos HTML se llama BeautifulSoup.</w:t>
+      </w:r>
+    </w:p>
+    <w:p>
+      <w:pPr>
+        <w:pStyle w:val="Prrafodelista"/>
+        <w:numPr>
+          <w:ilvl w:val="1"/>
+          <w:numId w:val="1"/>
+        </w:numPr>
+        <w:spacing w:after="0" w:line="240" w:lineRule="auto"/>
+        <w:rPr>
+          <w:lang w:val="es-CO"/>
+        </w:rPr>
+      </w:pPr>
+      <w:r>
+        <w:rPr>
+          <w:lang w:val="es-CO"/>
+        </w:rPr>
+        <w:t>BeautifulSoup nos ayuda a organizar gramaticalmente(parsear) el documento HTML para que tengamos una estructura con la cual podamos manejar y extraer información. BeautifulSoup convierte el string de HTML en un árbol de nodos para poder manipularlo.</w:t>
+      </w:r>
+    </w:p>
+    <w:p>
+      <w:pPr>
+        <w:numPr>
+          <w:ilvl w:val="1"/>
+          <w:numId w:val="1"/>
+        </w:numPr>
+        <w:spacing w:after="0" w:line="240" w:lineRule="auto"/>
+        <w:rPr>
+          <w:rFonts w:eastAsia="Times New Roman" w:cstheme="minorHAnsi"/>
+          <w:lang w:val="es-CO"/>
+        </w:rPr>
+      </w:pPr>
+      <w:r>
+        <w:rPr>
+          <w:lang w:val="es-CO"/>
+        </w:rPr>
+        <w:t>Para manipularlo podemos usar los selectores CSS con soup.select()</w:t>
+      </w:r>
     </w:p>
     <w:p>
       <w:pPr>
@@ -2276,17 +3190,9 @@
       <w:r>
         <w:rPr>
           <w:rFonts w:eastAsia="Times New Roman" w:cstheme="minorHAnsi"/>
-          <w:u w:val="single"/>
-          <w:lang w:val="es-CO"/>
-        </w:rPr>
-        <w:t>Extract</w:t>
-      </w:r>
-      <w:r>
-        <w:rPr>
-          <w:rFonts w:eastAsia="Times New Roman" w:cstheme="minorHAnsi"/>
-          <w:lang w:val="es-CO"/>
-        </w:rPr>
-        <w:t>: Es el proceso de lectura de datos de diversas fuentes</w:t>
+          <w:lang w:val="es-CO"/>
+        </w:rPr>
+        <w:t>Para manipular BeautifulSoup importamos la librería</w:t>
       </w:r>
     </w:p>
     <w:p>
@@ -2307,7 +3213,70 @@
           <w:rFonts w:eastAsia="Times New Roman" w:cstheme="minorHAnsi"/>
           <w:lang w:val="es-CO"/>
         </w:rPr>
-        <w:t>Base de datos</w:t>
+        <w:t>Import bs4</w:t>
+      </w:r>
+    </w:p>
+    <w:p>
+      <w:pPr>
+        <w:spacing w:after="0" w:line="240" w:lineRule="auto"/>
+        <w:rPr>
+          <w:rFonts w:eastAsia="Times New Roman" w:cstheme="minorHAnsi"/>
+          <w:lang w:val="es-CO"/>
+        </w:rPr>
+      </w:pPr>
+    </w:p>
+    <w:p>
+      <w:pPr>
+        <w:spacing w:after="0" w:line="240" w:lineRule="auto"/>
+        <w:rPr>
+          <w:rFonts w:eastAsia="Times New Roman" w:cstheme="minorHAnsi"/>
+          <w:lang w:val="es-CO"/>
+        </w:rPr>
+      </w:pPr>
+      <w:r>
+        <w:rPr>
+          <w:rFonts w:eastAsia="Times New Roman" w:cstheme="minorHAnsi"/>
+          <w:color w:val="FF0000"/>
+          <w:lang w:val="es-CO"/>
+        </w:rPr>
+        <w:t>*</w:t>
+      </w:r>
+      <w:r>
+        <w:rPr>
+          <w:rFonts w:eastAsia="Times New Roman" w:cstheme="minorHAnsi"/>
+          <w:lang w:val="es-CO"/>
+        </w:rPr>
+        <w:t>Implementando nuestro web scrapper: Configuración</w:t>
+      </w:r>
+    </w:p>
+    <w:p>
+      <w:pPr>
+        <w:spacing w:after="0" w:line="240" w:lineRule="auto"/>
+        <w:rPr>
+          <w:rFonts w:eastAsia="Times New Roman" w:cstheme="minorHAnsi"/>
+          <w:lang w:val="es-CO"/>
+        </w:rPr>
+      </w:pPr>
+    </w:p>
+    <w:p>
+      <w:pPr>
+        <w:pStyle w:val="Prrafodelista"/>
+        <w:numPr>
+          <w:ilvl w:val="0"/>
+          <w:numId w:val="1"/>
+        </w:numPr>
+        <w:spacing w:after="0" w:line="240" w:lineRule="auto"/>
+        <w:rPr>
+          <w:rFonts w:eastAsia="Times New Roman" w:cstheme="minorHAnsi"/>
+          <w:lang w:val="es-CO"/>
+        </w:rPr>
+      </w:pPr>
+      <w:r>
+        <w:rPr>
+          <w:rFonts w:eastAsia="Times New Roman" w:cstheme="minorHAnsi"/>
+          <w:lang w:val="es-CO"/>
+        </w:rPr>
+        <w:t>Crear un directorio y dentro del el:</w:t>
       </w:r>
     </w:p>
     <w:p>
@@ -2328,7 +3297,7 @@
           <w:rFonts w:eastAsia="Times New Roman" w:cstheme="minorHAnsi"/>
           <w:lang w:val="es-CO"/>
         </w:rPr>
-        <w:t>CRM</w:t>
+        <w:t>Config.yaml</w:t>
       </w:r>
     </w:p>
     <w:p>
@@ -2349,7 +3318,7 @@
           <w:rFonts w:eastAsia="Times New Roman" w:cstheme="minorHAnsi"/>
           <w:lang w:val="es-CO"/>
         </w:rPr>
-        <w:t>Archivos CSV</w:t>
+        <w:t>Common.py -&gt; nos va a permitir cargar la configuración cuando iniciemos el software</w:t>
       </w:r>
     </w:p>
     <w:p>
@@ -2370,177 +3339,26 @@
           <w:rFonts w:eastAsia="Times New Roman" w:cstheme="minorHAnsi"/>
           <w:lang w:val="es-CO"/>
         </w:rPr>
-        <w:t>Datasets públicos</w:t>
-      </w:r>
-    </w:p>
-    <w:p>
-      <w:pPr>
-        <w:pStyle w:val="Prrafodelista"/>
-        <w:numPr>
-          <w:ilvl w:val="0"/>
-          <w:numId w:val="1"/>
-        </w:numPr>
-        <w:spacing w:after="0" w:line="240" w:lineRule="auto"/>
-        <w:rPr>
-          <w:rFonts w:eastAsia="Times New Roman" w:cstheme="minorHAnsi"/>
-          <w:lang w:val="es-CO"/>
-        </w:rPr>
-      </w:pPr>
-      <w:r>
-        <w:rPr>
-          <w:rFonts w:eastAsia="Times New Roman" w:cstheme="minorHAnsi"/>
-          <w:u w:val="single"/>
-          <w:lang w:val="es-CO"/>
-        </w:rPr>
-        <w:t>Transform</w:t>
-      </w:r>
-      <w:r>
-        <w:rPr>
-          <w:rFonts w:eastAsia="Times New Roman" w:cstheme="minorHAnsi"/>
-          <w:lang w:val="es-CO"/>
-        </w:rPr>
-        <w:t>: En este momento cuando nosotros tenemos que transformar los datos, tenemos que identificar datos faltantes o datos erróneos o una edad negativa. En esta etapa donde tenemos que identificar todos los problemas y solucionarlos.</w:t>
-      </w:r>
-    </w:p>
-    <w:p>
-      <w:pPr>
-        <w:pStyle w:val="Prrafodelista"/>
-        <w:numPr>
-          <w:ilvl w:val="1"/>
-          <w:numId w:val="1"/>
-        </w:numPr>
-        <w:spacing w:after="0" w:line="240" w:lineRule="auto"/>
-        <w:rPr>
-          <w:rFonts w:eastAsia="Times New Roman" w:cstheme="minorHAnsi"/>
-          <w:lang w:val="es-CO"/>
-        </w:rPr>
-      </w:pPr>
-      <w:r>
-        <w:rPr>
-          <w:rFonts w:eastAsia="Times New Roman" w:cstheme="minorHAnsi"/>
-          <w:lang w:val="es-CO"/>
-        </w:rPr>
-        <w:t>Limpieza</w:t>
-      </w:r>
-    </w:p>
-    <w:p>
-      <w:pPr>
-        <w:pStyle w:val="Prrafodelista"/>
-        <w:numPr>
-          <w:ilvl w:val="1"/>
-          <w:numId w:val="1"/>
-        </w:numPr>
-        <w:spacing w:after="0" w:line="240" w:lineRule="auto"/>
-        <w:rPr>
-          <w:rFonts w:eastAsia="Times New Roman" w:cstheme="minorHAnsi"/>
-          <w:lang w:val="es-CO"/>
-        </w:rPr>
-      </w:pPr>
-      <w:r>
-        <w:rPr>
-          <w:rFonts w:eastAsia="Times New Roman" w:cstheme="minorHAnsi"/>
-          <w:lang w:val="es-CO"/>
-        </w:rPr>
-        <w:t>Estructurado</w:t>
-      </w:r>
-    </w:p>
-    <w:p>
-      <w:pPr>
-        <w:pStyle w:val="Prrafodelista"/>
-        <w:numPr>
-          <w:ilvl w:val="1"/>
-          <w:numId w:val="1"/>
-        </w:numPr>
-        <w:spacing w:after="0" w:line="240" w:lineRule="auto"/>
-        <w:rPr>
-          <w:rFonts w:eastAsia="Times New Roman" w:cstheme="minorHAnsi"/>
-          <w:lang w:val="es-CO"/>
-        </w:rPr>
-      </w:pPr>
-      <w:r>
-        <w:rPr>
-          <w:rFonts w:eastAsia="Times New Roman" w:cstheme="minorHAnsi"/>
-          <w:lang w:val="es-CO"/>
-        </w:rPr>
-        <w:t>Enriquecimiento.</w:t>
-      </w:r>
-    </w:p>
-    <w:p>
-      <w:pPr>
-        <w:pStyle w:val="Prrafodelista"/>
-        <w:numPr>
-          <w:ilvl w:val="0"/>
-          <w:numId w:val="1"/>
-        </w:numPr>
-        <w:spacing w:after="0" w:line="240" w:lineRule="auto"/>
-        <w:rPr>
-          <w:rFonts w:eastAsia="Times New Roman" w:cstheme="minorHAnsi"/>
-          <w:lang w:val="es-CO"/>
-        </w:rPr>
-      </w:pPr>
-      <w:r>
-        <w:rPr>
-          <w:rFonts w:eastAsia="Times New Roman" w:cstheme="minorHAnsi"/>
-          <w:u w:val="single"/>
-          <w:lang w:val="es-CO"/>
-        </w:rPr>
-        <w:t>Load</w:t>
-      </w:r>
-      <w:r>
-        <w:rPr>
-          <w:rFonts w:eastAsia="Times New Roman" w:cstheme="minorHAnsi"/>
-          <w:lang w:val="es-CO"/>
-        </w:rPr>
-        <w:t>: Una vez transformados debemos insertarlos en el data warehouse</w:t>
-      </w:r>
-    </w:p>
-    <w:p>
-      <w:pPr>
-        <w:spacing w:after="0" w:line="240" w:lineRule="auto"/>
-        <w:rPr>
-          <w:rFonts w:eastAsia="Times New Roman" w:cstheme="minorHAnsi"/>
-          <w:lang w:val="es-CO"/>
-        </w:rPr>
-      </w:pPr>
-    </w:p>
-    <w:p>
-      <w:pPr>
-        <w:spacing w:after="0" w:line="240" w:lineRule="auto"/>
-        <w:ind w:firstLine="720"/>
-        <w:rPr>
-          <w:rFonts w:eastAsia="Times New Roman" w:cstheme="minorHAnsi"/>
-          <w:lang w:val="es-CO"/>
-        </w:rPr>
-      </w:pPr>
-      <w:r>
-        <w:rPr>
-          <w:rFonts w:eastAsia="Times New Roman" w:cstheme="minorHAnsi"/>
-          <w:lang w:val="es-CO"/>
-        </w:rPr>
-        <w:t>Depende del tipo de solución que se haya escogido</w:t>
-      </w:r>
-    </w:p>
-    <w:p>
-      <w:pPr>
-        <w:spacing w:after="0" w:line="240" w:lineRule="auto"/>
-        <w:ind w:firstLine="720"/>
-        <w:rPr>
-          <w:rFonts w:eastAsia="Times New Roman" w:cstheme="minorHAnsi"/>
-          <w:lang w:val="es-CO"/>
-        </w:rPr>
-      </w:pPr>
-    </w:p>
-    <w:p>
-      <w:pPr>
-        <w:spacing w:after="0" w:line="240" w:lineRule="auto"/>
-        <w:rPr>
-          <w:rFonts w:eastAsia="Times New Roman" w:cstheme="minorHAnsi"/>
-          <w:lang w:val="es-CO"/>
-        </w:rPr>
-      </w:pPr>
-      <w:r>
-        <w:rPr>
-          <w:rFonts w:eastAsia="Times New Roman" w:cstheme="minorHAnsi"/>
+        <w:t>Main.</w:t>
+      </w:r>
+      <w:r>
+        <w:rPr>
+          <w:rFonts w:eastAsia="Times New Roman" w:cstheme="minorHAnsi"/>
+          <w:lang w:val="es-CO"/>
+        </w:rPr>
+        <w:t xml:space="preserve">py </w:t>
+      </w:r>
+    </w:p>
+    <w:p>
+      <w:pPr>
+        <w:spacing w:after="0" w:line="240" w:lineRule="auto"/>
+        <w:rPr>
+          <w:rFonts w:eastAsia="Times New Roman" w:cstheme="minorHAnsi"/>
+          <w:lang w:val="es-CO"/>
+        </w:rPr>
+      </w:pPr>
+      <w:r>
+        <w:rPr>
           <w:color w:val="FF0000"/>
           <w:lang w:val="es-CO"/>
         </w:rPr>
@@ -2548,38 +3366,9 @@
       </w:r>
       <w:r>
         <w:rPr>
-          <w:rFonts w:eastAsia="Times New Roman" w:cstheme="minorHAnsi"/>
-          <w:lang w:val="es-CO"/>
-        </w:rPr>
-        <w:t>Int</w:t>
-      </w:r>
-      <w:r>
-        <w:rPr>
-          <w:rFonts w:eastAsia="Times New Roman" w:cstheme="minorHAnsi"/>
-          <w:lang w:val="es-CO"/>
-        </w:rPr>
-        <w:t>roducción a las tecnologías web</w:t>
-      </w:r>
-    </w:p>
-    <w:p>
-      <w:pPr>
-        <w:pStyle w:val="Prrafodelista"/>
-        <w:numPr>
-          <w:ilvl w:val="0"/>
-          <w:numId w:val="1"/>
-        </w:numPr>
-        <w:spacing w:after="0" w:line="240" w:lineRule="auto"/>
-        <w:rPr>
-          <w:rFonts w:eastAsia="Times New Roman" w:cstheme="minorHAnsi"/>
-          <w:lang w:val="es-CO"/>
-        </w:rPr>
-      </w:pPr>
-      <w:r>
-        <w:rPr>
-          <w:rFonts w:eastAsia="Times New Roman" w:cstheme="minorHAnsi"/>
-          <w:lang w:val="es-CO"/>
-        </w:rPr>
-        <w:t>Las tecnologías web en principio podemos pensarlas como el internet, pero el internet es mucho más grande, es la red de redes, la forma en la que millones de computadores se conectan entre ellas para transferirse información.</w:t>
+          <w:lang w:val="es-CO"/>
+        </w:rPr>
+        <w:t>Implementando nuestro web scrapper: Obteniendo enlaces del front page</w:t>
       </w:r>
     </w:p>
     <w:p>
@@ -2588,15 +3377,13 @@
         <w:ind w:left="720"/>
         <w:rPr>
           <w:rFonts w:eastAsia="Times New Roman" w:cstheme="minorHAnsi"/>
-          <w:lang w:val="es-CO"/>
-        </w:rPr>
-      </w:pPr>
-      <w:r>
-        <w:rPr>
-          <w:rFonts w:eastAsia="Times New Roman" w:cstheme="minorHAnsi"/>
-          <w:lang w:val="es-CO"/>
-        </w:rPr>
-        <w:t>El internet también se compone de otros pedazos como telefonía(voip), mail(pop3, imap), compartir archivos(ftp). El internet es una red que une varias redes públicas, privadas, académicas, de negocios, de gobiernos, etc.</w:t>
+        </w:rPr>
+      </w:pPr>
+      <w:r>
+        <w:rPr>
+          <w:rFonts w:eastAsia="Times New Roman" w:cstheme="minorHAnsi"/>
+        </w:rPr>
+        <w:t>def _visit(self, url):</w:t>
       </w:r>
     </w:p>
     <w:p>
@@ -2605,120 +3392,45 @@
         <w:ind w:left="720"/>
         <w:rPr>
           <w:rFonts w:eastAsia="Times New Roman" w:cstheme="minorHAnsi"/>
-          <w:lang w:val="es-CO"/>
-        </w:rPr>
-      </w:pPr>
-      <w:r>
-        <w:rPr>
-          <w:rFonts w:eastAsia="Times New Roman" w:cstheme="minorHAnsi"/>
-          <w:lang w:val="es-CO"/>
-        </w:rPr>
-        <w:t>La web específicamente es un espacio de información en el cual varios documentos(y otros recursos web) se pueden acceder a través de URLs y vínculos(links). La comunicación se da a través del protocolo HTTP.</w:t>
-      </w:r>
-    </w:p>
-    <w:p>
-      <w:pPr>
-        <w:spacing w:after="0" w:line="240" w:lineRule="auto"/>
-        <w:ind w:firstLine="720"/>
-        <w:rPr>
-          <w:rFonts w:eastAsia="Times New Roman" w:cstheme="minorHAnsi"/>
-          <w:lang w:val="es-CO"/>
-        </w:rPr>
-      </w:pPr>
-    </w:p>
-    <w:p>
-      <w:pPr>
-        <w:spacing w:after="0" w:line="240" w:lineRule="auto"/>
-        <w:ind w:firstLine="720"/>
-        <w:rPr>
-          <w:rFonts w:eastAsia="Times New Roman" w:cstheme="minorHAnsi"/>
-          <w:lang w:val="es-CO"/>
-        </w:rPr>
-      </w:pPr>
-      <w:r>
-        <w:rPr>
-          <w:rFonts w:eastAsia="Times New Roman" w:cstheme="minorHAnsi"/>
-          <w:lang w:val="es-CO"/>
-        </w:rPr>
-        <w:t>Elementos básicos de la web:</w:t>
-      </w:r>
-    </w:p>
-    <w:p>
-      <w:pPr>
-        <w:pStyle w:val="Prrafodelista"/>
-        <w:numPr>
-          <w:ilvl w:val="1"/>
-          <w:numId w:val="1"/>
-        </w:numPr>
-        <w:spacing w:after="0" w:line="240" w:lineRule="auto"/>
-        <w:rPr>
-          <w:rFonts w:eastAsia="Times New Roman" w:cstheme="minorHAnsi"/>
-          <w:lang w:val="es-CO"/>
-        </w:rPr>
-      </w:pPr>
-      <w:r>
-        <w:rPr>
-          <w:rFonts w:eastAsia="Times New Roman" w:cstheme="minorHAnsi"/>
-          <w:lang w:val="es-CO"/>
-        </w:rPr>
-        <w:t>HTML: nos da la estructura de la información. Es un lenguaje para anotar pedazos de información para que el navegador o otros tipos de programa puedan interpretar que tipo de información se encuentra ahí.</w:t>
-      </w:r>
-    </w:p>
-    <w:p>
-      <w:pPr>
-        <w:pStyle w:val="Prrafodelista"/>
-        <w:numPr>
-          <w:ilvl w:val="1"/>
-          <w:numId w:val="1"/>
-        </w:numPr>
-        <w:spacing w:after="0" w:line="240" w:lineRule="auto"/>
-        <w:rPr>
-          <w:rFonts w:eastAsia="Times New Roman" w:cstheme="minorHAnsi"/>
-          <w:lang w:val="es-CO"/>
-        </w:rPr>
-      </w:pPr>
-      <w:r>
-        <w:rPr>
-          <w:rFonts w:eastAsia="Times New Roman" w:cstheme="minorHAnsi"/>
-          <w:lang w:val="es-CO"/>
-        </w:rPr>
-        <w:t>CSS: nos permite darle colores, arreglar el texto y añadir diferentes elementos de presentación.</w:t>
-      </w:r>
-    </w:p>
-    <w:p>
-      <w:pPr>
-        <w:pStyle w:val="Prrafodelista"/>
-        <w:numPr>
-          <w:ilvl w:val="1"/>
-          <w:numId w:val="1"/>
-        </w:numPr>
-        <w:spacing w:after="0" w:line="240" w:lineRule="auto"/>
-        <w:rPr>
-          <w:rFonts w:eastAsia="Times New Roman" w:cstheme="minorHAnsi"/>
-          <w:lang w:val="es-CO"/>
-        </w:rPr>
-      </w:pPr>
-      <w:r>
-        <w:rPr>
-          <w:rFonts w:eastAsia="Times New Roman" w:cstheme="minorHAnsi"/>
-          <w:lang w:val="es-CO"/>
-        </w:rPr>
-        <w:t>Javascript: nos permite añadir interactividad y cómputo a nuestra web.</w:t>
-      </w:r>
-    </w:p>
-    <w:p>
-      <w:pPr>
-        <w:pStyle w:val="Prrafodelista"/>
-        <w:numPr>
-          <w:ilvl w:val="1"/>
-          <w:numId w:val="1"/>
-        </w:numPr>
-        <w:spacing w:after="0" w:line="240" w:lineRule="auto"/>
-        <w:rPr>
-          <w:rFonts w:eastAsia="Times New Roman" w:cstheme="minorHAnsi"/>
-          <w:lang w:val="es-CO"/>
-        </w:rPr>
-      </w:pPr>
+        </w:rPr>
+      </w:pPr>
+      <w:r>
+        <w:rPr>
+          <w:rFonts w:eastAsia="Times New Roman" w:cstheme="minorHAnsi"/>
+        </w:rPr>
+        <w:t xml:space="preserve">        response = requests.get(url)</w:t>
+      </w:r>
+    </w:p>
+    <w:p>
+      <w:pPr>
+        <w:spacing w:after="0" w:line="240" w:lineRule="auto"/>
+        <w:ind w:left="1440"/>
+        <w:rPr>
+          <w:rFonts w:eastAsia="Times New Roman" w:cstheme="minorHAnsi"/>
+          <w:lang w:val="es-CO"/>
+        </w:rPr>
+      </w:pPr>
+      <w:r>
+        <w:rPr>
+          <w:rFonts w:eastAsia="Times New Roman" w:cstheme="minorHAnsi"/>
+          <w:lang w:val="es-CO"/>
+        </w:rPr>
+        <w:t xml:space="preserve">        response.raise_for_status()</w:t>
+      </w:r>
+      <w:r>
+        <w:rPr>
+          <w:rFonts w:eastAsia="Times New Roman" w:cstheme="minorHAnsi"/>
+          <w:lang w:val="es-CO"/>
+        </w:rPr>
+        <w:t xml:space="preserve">  -&gt; mét</w:t>
+      </w:r>
+      <w:r>
+        <w:rPr>
+          <w:rFonts w:eastAsia="Times New Roman" w:cstheme="minorHAnsi"/>
+          <w:lang w:val="es-CO"/>
+        </w:rPr>
+        <w:t xml:space="preserve">odo que lanza un error si la solicitud no fue </w:t>
+      </w:r>
       <w:bookmarkStart w:id="0" w:name="_GoBack"/>
       <w:bookmarkEnd w:id="0"/>
       <w:r>
@@ -2726,8 +3438,1592 @@
           <w:rFonts w:eastAsia="Times New Roman" w:cstheme="minorHAnsi"/>
           <w:lang w:val="es-CO"/>
         </w:rPr>
-        <w:t>JSON: Simplemente es una forma de transmitir datos entre servidores y clientes. Es la forma estándar en las que en la web y las aplicaciones se comunican con los servidores backend.</w:t>
-      </w:r>
+        <w:t>concluida</w:t>
+      </w:r>
+    </w:p>
+    <w:p>
+      <w:pPr>
+        <w:spacing w:after="0" w:line="240" w:lineRule="auto"/>
+        <w:rPr>
+          <w:rFonts w:eastAsia="Times New Roman" w:cstheme="minorHAnsi"/>
+          <w:lang w:val="es-CO"/>
+        </w:rPr>
+      </w:pPr>
+    </w:p>
+    <w:p>
+      <w:pPr>
+        <w:spacing w:after="0" w:line="240" w:lineRule="auto"/>
+        <w:rPr>
+          <w:rFonts w:eastAsia="Times New Roman" w:cstheme="minorHAnsi"/>
+          <w:lang w:val="es-CO"/>
+        </w:rPr>
+      </w:pPr>
+    </w:p>
+    <w:p>
+      <w:pPr>
+        <w:spacing w:after="0" w:line="240" w:lineRule="auto"/>
+        <w:rPr>
+          <w:rFonts w:eastAsia="Times New Roman" w:cstheme="minorHAnsi"/>
+          <w:lang w:val="es-CO"/>
+        </w:rPr>
+      </w:pPr>
+    </w:p>
+    <w:p>
+      <w:pPr>
+        <w:spacing w:after="0" w:line="240" w:lineRule="auto"/>
+        <w:rPr>
+          <w:rFonts w:eastAsia="Times New Roman" w:cstheme="minorHAnsi"/>
+          <w:lang w:val="es-CO"/>
+        </w:rPr>
+      </w:pPr>
+    </w:p>
+    <w:p>
+      <w:pPr>
+        <w:spacing w:after="0" w:line="240" w:lineRule="auto"/>
+        <w:rPr>
+          <w:rFonts w:eastAsia="Times New Roman" w:cstheme="minorHAnsi"/>
+          <w:lang w:val="es-CO"/>
+        </w:rPr>
+      </w:pPr>
+    </w:p>
+    <w:p>
+      <w:pPr>
+        <w:spacing w:after="0" w:line="240" w:lineRule="auto"/>
+        <w:rPr>
+          <w:rFonts w:eastAsia="Times New Roman" w:cstheme="minorHAnsi"/>
+          <w:lang w:val="es-CO"/>
+        </w:rPr>
+      </w:pPr>
+    </w:p>
+    <w:p>
+      <w:pPr>
+        <w:spacing w:after="0" w:line="240" w:lineRule="auto"/>
+        <w:rPr>
+          <w:rFonts w:eastAsia="Times New Roman" w:cstheme="minorHAnsi"/>
+          <w:lang w:val="es-CO"/>
+        </w:rPr>
+      </w:pPr>
+    </w:p>
+    <w:p>
+      <w:pPr>
+        <w:spacing w:after="0" w:line="240" w:lineRule="auto"/>
+        <w:rPr>
+          <w:rFonts w:eastAsia="Times New Roman" w:cstheme="minorHAnsi"/>
+          <w:lang w:val="es-CO"/>
+        </w:rPr>
+      </w:pPr>
+    </w:p>
+    <w:p>
+      <w:pPr>
+        <w:spacing w:after="0" w:line="240" w:lineRule="auto"/>
+        <w:rPr>
+          <w:rFonts w:eastAsia="Times New Roman" w:cstheme="minorHAnsi"/>
+          <w:lang w:val="es-CO"/>
+        </w:rPr>
+      </w:pPr>
+    </w:p>
+    <w:p>
+      <w:pPr>
+        <w:spacing w:after="0" w:line="240" w:lineRule="auto"/>
+        <w:rPr>
+          <w:rFonts w:eastAsia="Times New Roman" w:cstheme="minorHAnsi"/>
+          <w:lang w:val="es-CO"/>
+        </w:rPr>
+      </w:pPr>
+    </w:p>
+    <w:p>
+      <w:pPr>
+        <w:spacing w:after="0" w:line="240" w:lineRule="auto"/>
+        <w:rPr>
+          <w:rFonts w:eastAsia="Times New Roman" w:cstheme="minorHAnsi"/>
+          <w:lang w:val="es-CO"/>
+        </w:rPr>
+      </w:pPr>
+    </w:p>
+    <w:p>
+      <w:pPr>
+        <w:spacing w:after="0" w:line="240" w:lineRule="auto"/>
+        <w:rPr>
+          <w:rFonts w:eastAsia="Times New Roman" w:cstheme="minorHAnsi"/>
+          <w:lang w:val="es-CO"/>
+        </w:rPr>
+      </w:pPr>
+    </w:p>
+    <w:p>
+      <w:pPr>
+        <w:spacing w:after="0" w:line="240" w:lineRule="auto"/>
+        <w:rPr>
+          <w:rFonts w:eastAsia="Times New Roman" w:cstheme="minorHAnsi"/>
+        </w:rPr>
+      </w:pPr>
+      <w:r>
+        <w:rPr>
+          <w:rFonts w:eastAsia="Times New Roman" w:cstheme="minorHAnsi"/>
+        </w:rPr>
+        <w:t>import requests</w:t>
+      </w:r>
+    </w:p>
+    <w:p>
+      <w:pPr>
+        <w:spacing w:after="0" w:line="240" w:lineRule="auto"/>
+        <w:rPr>
+          <w:rFonts w:eastAsia="Times New Roman" w:cstheme="minorHAnsi"/>
+        </w:rPr>
+      </w:pPr>
+      <w:r>
+        <w:rPr>
+          <w:rFonts w:eastAsia="Times New Roman" w:cstheme="minorHAnsi"/>
+        </w:rPr>
+        <w:t>response = reques</w:t>
+      </w:r>
+      <w:r>
+        <w:rPr>
+          <w:rFonts w:eastAsia="Times New Roman" w:cstheme="minorHAnsi"/>
+        </w:rPr>
+        <w:t>ts.get('http://www.platzi.com')</w:t>
+      </w:r>
+    </w:p>
+    <w:p>
+      <w:pPr>
+        <w:spacing w:after="0" w:line="240" w:lineRule="auto"/>
+        <w:rPr>
+          <w:rFonts w:eastAsia="Times New Roman" w:cstheme="minorHAnsi"/>
+          <w:lang w:val="es-CO"/>
+        </w:rPr>
+      </w:pPr>
+      <w:r>
+        <w:rPr>
+          <w:rFonts w:eastAsia="Times New Roman" w:cstheme="minorHAnsi"/>
+          <w:lang w:val="es-CO"/>
+        </w:rPr>
+        <w:t>print(dir(response))</w:t>
+      </w:r>
+    </w:p>
+    <w:p>
+      <w:pPr>
+        <w:spacing w:after="0" w:line="240" w:lineRule="auto"/>
+        <w:rPr>
+          <w:rFonts w:eastAsia="Times New Roman" w:cstheme="minorHAnsi"/>
+          <w:lang w:val="es-CO"/>
+        </w:rPr>
+      </w:pPr>
+      <w:r>
+        <w:rPr>
+          <w:rFonts w:eastAsia="Times New Roman" w:cstheme="minorHAnsi"/>
+          <w:lang w:val="es-CO"/>
+        </w:rPr>
+        <w:t>print(response.text)</w:t>
+      </w:r>
+    </w:p>
+    <w:p>
+      <w:pPr>
+        <w:spacing w:after="0" w:line="240" w:lineRule="auto"/>
+        <w:rPr>
+          <w:rFonts w:eastAsia="Times New Roman" w:cstheme="minorHAnsi"/>
+          <w:lang w:val="es-CO"/>
+        </w:rPr>
+      </w:pPr>
+    </w:p>
+    <w:p>
+      <w:pPr>
+        <w:spacing w:after="0" w:line="240" w:lineRule="auto"/>
+        <w:rPr>
+          <w:rFonts w:eastAsia="Times New Roman" w:cstheme="minorHAnsi"/>
+        </w:rPr>
+      </w:pPr>
+      <w:r>
+        <w:rPr>
+          <w:rFonts w:eastAsia="Times New Roman" w:cstheme="minorHAnsi"/>
+        </w:rPr>
+        <w:t>import bs4</w:t>
+      </w:r>
+    </w:p>
+    <w:p>
+      <w:pPr>
+        <w:spacing w:after="0" w:line="240" w:lineRule="auto"/>
+        <w:rPr>
+          <w:rFonts w:eastAsia="Times New Roman" w:cstheme="minorHAnsi"/>
+        </w:rPr>
+      </w:pPr>
+      <w:r>
+        <w:rPr>
+          <w:rFonts w:eastAsia="Times New Roman" w:cstheme="minorHAnsi"/>
+        </w:rPr>
+        <w:t>soup = bs4.BeautifulSou</w:t>
+      </w:r>
+      <w:r>
+        <w:rPr>
+          <w:rFonts w:eastAsia="Times New Roman" w:cstheme="minorHAnsi"/>
+        </w:rPr>
+        <w:t>p(response.text, 'html.parser')</w:t>
+      </w:r>
+    </w:p>
+    <w:p>
+      <w:pPr>
+        <w:spacing w:after="0" w:line="240" w:lineRule="auto"/>
+        <w:rPr>
+          <w:rFonts w:eastAsia="Times New Roman" w:cstheme="minorHAnsi"/>
+          <w:lang w:val="es-CO"/>
+        </w:rPr>
+      </w:pPr>
+      <w:r>
+        <w:rPr>
+          <w:rFonts w:eastAsia="Times New Roman" w:cstheme="minorHAnsi"/>
+          <w:lang w:val="es-CO"/>
+        </w:rPr>
+        <w:t>print(soup.title.text)</w:t>
+      </w:r>
+    </w:p>
+    <w:p>
+      <w:pPr>
+        <w:pStyle w:val="HTMLconformatoprevio"/>
+        <w:shd w:val="clear" w:color="auto" w:fill="FFFFFF"/>
+        <w:wordWrap w:val="0"/>
+        <w:textAlignment w:val="baseline"/>
+        <w:rPr>
+          <w:color w:val="000000"/>
+          <w:sz w:val="21"/>
+          <w:szCs w:val="21"/>
+          <w:lang w:val="es-CO"/>
+        </w:rPr>
+      </w:pPr>
+      <w:r>
+        <w:rPr>
+          <w:rFonts w:cstheme="minorHAnsi"/>
+          <w:lang w:val="es-CO"/>
+        </w:rPr>
+        <w:tab/>
+      </w:r>
+      <w:r>
+        <w:rPr>
+          <w:color w:val="000000"/>
+          <w:sz w:val="21"/>
+          <w:szCs w:val="21"/>
+          <w:lang w:val="es-CO"/>
+        </w:rPr>
+        <w:t>Platzi: Cursos online profesionales de tecnología</w:t>
+      </w:r>
+    </w:p>
+    <w:p>
+      <w:pPr>
+        <w:pStyle w:val="HTMLconformatoprevio"/>
+        <w:shd w:val="clear" w:color="auto" w:fill="FFFFFF"/>
+        <w:wordWrap w:val="0"/>
+        <w:textAlignment w:val="baseline"/>
+        <w:rPr>
+          <w:color w:val="000000"/>
+          <w:sz w:val="21"/>
+          <w:szCs w:val="21"/>
+          <w:lang w:val="es-CO"/>
+        </w:rPr>
+      </w:pPr>
+    </w:p>
+    <w:p>
+      <w:pPr>
+        <w:pStyle w:val="HTMLconformatoprevio"/>
+        <w:shd w:val="clear" w:color="auto" w:fill="FFFFFF"/>
+        <w:wordWrap w:val="0"/>
+        <w:textAlignment w:val="baseline"/>
+        <w:rPr>
+          <w:rFonts w:asciiTheme="minorHAnsi" w:hAnsiTheme="minorHAnsi" w:cstheme="minorHAnsi"/>
+          <w:sz w:val="22"/>
+          <w:szCs w:val="22"/>
+        </w:rPr>
+      </w:pPr>
+      <w:r>
+        <w:rPr>
+          <w:rFonts w:asciiTheme="minorHAnsi" w:hAnsiTheme="minorHAnsi" w:cstheme="minorHAnsi"/>
+          <w:sz w:val="22"/>
+          <w:szCs w:val="22"/>
+        </w:rPr>
+        <w:t>import bs4</w:t>
+      </w:r>
+    </w:p>
+    <w:p>
+      <w:pPr>
+        <w:pStyle w:val="HTMLconformatoprevio"/>
+        <w:shd w:val="clear" w:color="auto" w:fill="FFFFFF"/>
+        <w:wordWrap w:val="0"/>
+        <w:textAlignment w:val="baseline"/>
+        <w:rPr>
+          <w:rFonts w:asciiTheme="minorHAnsi" w:hAnsiTheme="minorHAnsi" w:cstheme="minorHAnsi"/>
+          <w:sz w:val="22"/>
+          <w:szCs w:val="22"/>
+        </w:rPr>
+      </w:pPr>
+      <w:r>
+        <w:rPr>
+          <w:rFonts w:asciiTheme="minorHAnsi" w:hAnsiTheme="minorHAnsi" w:cstheme="minorHAnsi"/>
+          <w:sz w:val="22"/>
+          <w:szCs w:val="22"/>
+        </w:rPr>
+        <w:t>soup = bs4.BeautifulSou</w:t>
+      </w:r>
+      <w:r>
+        <w:rPr>
+          <w:rFonts w:asciiTheme="minorHAnsi" w:hAnsiTheme="minorHAnsi" w:cstheme="minorHAnsi"/>
+          <w:sz w:val="22"/>
+          <w:szCs w:val="22"/>
+        </w:rPr>
+        <w:t>p(response.text, 'html.parser')</w:t>
+      </w:r>
+    </w:p>
+    <w:p>
+      <w:pPr>
+        <w:spacing w:after="0" w:line="240" w:lineRule="auto"/>
+        <w:rPr>
+          <w:rFonts w:cstheme="minorHAnsi"/>
+        </w:rPr>
+      </w:pPr>
+      <w:r>
+        <w:rPr>
+          <w:rFonts w:cstheme="minorHAnsi"/>
+        </w:rPr>
+        <w:t>print(soup.select('meta[name=description]'))</w:t>
+      </w:r>
+    </w:p>
+    <w:p>
+      <w:pPr>
+        <w:pStyle w:val="HTMLconformatoprevio"/>
+        <w:shd w:val="clear" w:color="auto" w:fill="FFFFFF"/>
+        <w:wordWrap w:val="0"/>
+        <w:ind w:left="720"/>
+        <w:textAlignment w:val="baseline"/>
+        <w:rPr>
+          <w:color w:val="000000"/>
+          <w:sz w:val="21"/>
+          <w:szCs w:val="21"/>
+          <w:lang w:val="es-CO"/>
+        </w:rPr>
+      </w:pPr>
+      <w:r>
+        <w:rPr>
+          <w:color w:val="000000"/>
+          <w:sz w:val="21"/>
+          <w:szCs w:val="21"/>
+          <w:lang w:val="es-CO"/>
+        </w:rPr>
+        <w:t xml:space="preserve">[&lt;meta content="Aprende desde cero a crear el futuro de la web. </w:t>
+      </w:r>
+      <w:r>
+        <w:rPr>
+          <w:color w:val="000000"/>
+          <w:sz w:val="21"/>
+          <w:szCs w:val="21"/>
+          <w:lang w:val="es-CO"/>
+        </w:rPr>
+        <w:t>Cursos de Desarrollo, Diseño, Marketing, y Negocios." name="description"/&gt;]</w:t>
+      </w:r>
+    </w:p>
+    <w:p>
+      <w:pPr>
+        <w:pStyle w:val="HTMLconformatoprevio"/>
+        <w:shd w:val="clear" w:color="auto" w:fill="FFFFFF"/>
+        <w:wordWrap w:val="0"/>
+        <w:ind w:left="720"/>
+        <w:textAlignment w:val="baseline"/>
+        <w:rPr>
+          <w:color w:val="000000"/>
+          <w:sz w:val="21"/>
+          <w:szCs w:val="21"/>
+          <w:lang w:val="es-CO"/>
+        </w:rPr>
+      </w:pPr>
+    </w:p>
+    <w:p>
+      <w:pPr>
+        <w:pStyle w:val="HTMLconformatoprevio"/>
+        <w:shd w:val="clear" w:color="auto" w:fill="FFFFFF"/>
+        <w:wordWrap w:val="0"/>
+        <w:textAlignment w:val="baseline"/>
+        <w:rPr>
+          <w:rFonts w:asciiTheme="minorHAnsi" w:hAnsiTheme="minorHAnsi" w:cstheme="minorHAnsi"/>
+          <w:color w:val="000000"/>
+          <w:sz w:val="22"/>
+          <w:szCs w:val="22"/>
+        </w:rPr>
+      </w:pPr>
+      <w:r>
+        <w:rPr>
+          <w:rFonts w:asciiTheme="minorHAnsi" w:hAnsiTheme="minorHAnsi" w:cstheme="minorHAnsi"/>
+          <w:color w:val="000000"/>
+          <w:sz w:val="22"/>
+          <w:szCs w:val="22"/>
+        </w:rPr>
+        <w:t>import bs4</w:t>
+      </w:r>
+    </w:p>
+    <w:p>
+      <w:pPr>
+        <w:pStyle w:val="HTMLconformatoprevio"/>
+        <w:shd w:val="clear" w:color="auto" w:fill="FFFFFF"/>
+        <w:wordWrap w:val="0"/>
+        <w:textAlignment w:val="baseline"/>
+        <w:rPr>
+          <w:rFonts w:asciiTheme="minorHAnsi" w:hAnsiTheme="minorHAnsi" w:cstheme="minorHAnsi"/>
+          <w:color w:val="000000"/>
+          <w:sz w:val="22"/>
+          <w:szCs w:val="22"/>
+        </w:rPr>
+      </w:pPr>
+      <w:r>
+        <w:rPr>
+          <w:rFonts w:asciiTheme="minorHAnsi" w:hAnsiTheme="minorHAnsi" w:cstheme="minorHAnsi"/>
+          <w:color w:val="000000"/>
+          <w:sz w:val="22"/>
+          <w:szCs w:val="22"/>
+        </w:rPr>
+        <w:t>soup = bs4.BeautifulSou</w:t>
+      </w:r>
+      <w:r>
+        <w:rPr>
+          <w:rFonts w:asciiTheme="minorHAnsi" w:hAnsiTheme="minorHAnsi" w:cstheme="minorHAnsi"/>
+          <w:color w:val="000000"/>
+          <w:sz w:val="22"/>
+          <w:szCs w:val="22"/>
+        </w:rPr>
+        <w:t>p(response.text, 'html.parser')</w:t>
+      </w:r>
+    </w:p>
+    <w:p>
+      <w:pPr>
+        <w:pStyle w:val="HTMLconformatoprevio"/>
+        <w:shd w:val="clear" w:color="auto" w:fill="FFFFFF"/>
+        <w:wordWrap w:val="0"/>
+        <w:textAlignment w:val="baseline"/>
+        <w:rPr>
+          <w:rFonts w:asciiTheme="minorHAnsi" w:hAnsiTheme="minorHAnsi" w:cstheme="minorHAnsi"/>
+          <w:color w:val="000000"/>
+          <w:sz w:val="22"/>
+          <w:szCs w:val="22"/>
+        </w:rPr>
+      </w:pPr>
+      <w:r>
+        <w:rPr>
+          <w:rFonts w:asciiTheme="minorHAnsi" w:hAnsiTheme="minorHAnsi" w:cstheme="minorHAnsi"/>
+          <w:color w:val="000000"/>
+          <w:sz w:val="22"/>
+          <w:szCs w:val="22"/>
+        </w:rPr>
+        <w:t>print(soup.select('meta[name=description]')[0]['content'])</w:t>
+      </w:r>
+    </w:p>
+    <w:p>
+      <w:pPr>
+        <w:pStyle w:val="HTMLconformatoprevio"/>
+        <w:shd w:val="clear" w:color="auto" w:fill="FFFFFF"/>
+        <w:wordWrap w:val="0"/>
+        <w:ind w:left="720"/>
+        <w:textAlignment w:val="baseline"/>
+        <w:rPr>
+          <w:color w:val="000000"/>
+          <w:sz w:val="21"/>
+          <w:szCs w:val="21"/>
+          <w:lang w:val="es-CO"/>
+        </w:rPr>
+      </w:pPr>
+      <w:r>
+        <w:rPr>
+          <w:color w:val="000000"/>
+          <w:sz w:val="21"/>
+          <w:szCs w:val="21"/>
+          <w:lang w:val="es-CO"/>
+        </w:rPr>
+        <w:t>Aprende desde cero a crear el futuro de la web. Cursos de Desarrollo, Diseño, Marketing, y Negocios.</w:t>
+      </w:r>
+    </w:p>
+    <w:p>
+      <w:pPr>
+        <w:pStyle w:val="HTMLconformatoprevio"/>
+        <w:shd w:val="clear" w:color="auto" w:fill="FFFFFF"/>
+        <w:wordWrap w:val="0"/>
+        <w:textAlignment w:val="baseline"/>
+        <w:rPr>
+          <w:rFonts w:asciiTheme="minorHAnsi" w:hAnsiTheme="minorHAnsi" w:cstheme="minorHAnsi"/>
+          <w:color w:val="000000"/>
+          <w:sz w:val="22"/>
+          <w:szCs w:val="22"/>
+          <w:lang w:val="es-CO"/>
+        </w:rPr>
+      </w:pPr>
+    </w:p>
+    <w:p>
+      <w:pPr>
+        <w:pStyle w:val="HTMLconformatoprevio"/>
+        <w:shd w:val="clear" w:color="auto" w:fill="FFFFFF"/>
+        <w:wordWrap w:val="0"/>
+        <w:textAlignment w:val="baseline"/>
+        <w:rPr>
+          <w:rFonts w:asciiTheme="minorHAnsi" w:hAnsiTheme="minorHAnsi" w:cstheme="minorHAnsi"/>
+          <w:color w:val="000000"/>
+          <w:sz w:val="22"/>
+          <w:szCs w:val="22"/>
+        </w:rPr>
+      </w:pPr>
+      <w:r>
+        <w:rPr>
+          <w:rFonts w:asciiTheme="minorHAnsi" w:hAnsiTheme="minorHAnsi" w:cstheme="minorHAnsi"/>
+          <w:color w:val="000000"/>
+          <w:sz w:val="22"/>
+          <w:szCs w:val="22"/>
+        </w:rPr>
+        <w:t>import bs4</w:t>
+      </w:r>
+    </w:p>
+    <w:p>
+      <w:pPr>
+        <w:pStyle w:val="HTMLconformatoprevio"/>
+        <w:shd w:val="clear" w:color="auto" w:fill="FFFFFF"/>
+        <w:wordWrap w:val="0"/>
+        <w:textAlignment w:val="baseline"/>
+        <w:rPr>
+          <w:rFonts w:asciiTheme="minorHAnsi" w:hAnsiTheme="minorHAnsi" w:cstheme="minorHAnsi"/>
+          <w:color w:val="000000"/>
+          <w:sz w:val="22"/>
+          <w:szCs w:val="22"/>
+        </w:rPr>
+      </w:pPr>
+      <w:r>
+        <w:rPr>
+          <w:rFonts w:asciiTheme="minorHAnsi" w:hAnsiTheme="minorHAnsi" w:cstheme="minorHAnsi"/>
+          <w:color w:val="000000"/>
+          <w:sz w:val="22"/>
+          <w:szCs w:val="22"/>
+        </w:rPr>
+        <w:t>soup = bs4.BeautifulSou</w:t>
+      </w:r>
+      <w:r>
+        <w:rPr>
+          <w:rFonts w:asciiTheme="minorHAnsi" w:hAnsiTheme="minorHAnsi" w:cstheme="minorHAnsi"/>
+          <w:color w:val="000000"/>
+          <w:sz w:val="22"/>
+          <w:szCs w:val="22"/>
+        </w:rPr>
+        <w:t>p(response.text, 'html.parser')</w:t>
+      </w:r>
+    </w:p>
+    <w:p>
+      <w:pPr>
+        <w:pStyle w:val="HTMLconformatoprevio"/>
+        <w:shd w:val="clear" w:color="auto" w:fill="FFFFFF"/>
+        <w:wordWrap w:val="0"/>
+        <w:textAlignment w:val="baseline"/>
+        <w:rPr>
+          <w:rFonts w:asciiTheme="minorHAnsi" w:hAnsiTheme="minorHAnsi" w:cstheme="minorHAnsi"/>
+          <w:color w:val="000000"/>
+          <w:sz w:val="22"/>
+          <w:szCs w:val="22"/>
+        </w:rPr>
+      </w:pPr>
+      <w:r>
+        <w:rPr>
+          <w:rFonts w:asciiTheme="minorHAnsi" w:hAnsiTheme="minorHAnsi" w:cstheme="minorHAnsi"/>
+          <w:color w:val="000000"/>
+          <w:sz w:val="22"/>
+          <w:szCs w:val="22"/>
+        </w:rPr>
+        <w:t>courses_links = soup.select('.Ho</w:t>
+      </w:r>
+      <w:r>
+        <w:rPr>
+          <w:rFonts w:asciiTheme="minorHAnsi" w:hAnsiTheme="minorHAnsi" w:cstheme="minorHAnsi"/>
+          <w:color w:val="000000"/>
+          <w:sz w:val="22"/>
+          <w:szCs w:val="22"/>
+        </w:rPr>
+        <w:t>meCategories-items a')</w:t>
+      </w:r>
+    </w:p>
+    <w:p>
+      <w:pPr>
+        <w:pStyle w:val="HTMLconformatoprevio"/>
+        <w:shd w:val="clear" w:color="auto" w:fill="FFFFFF"/>
+        <w:wordWrap w:val="0"/>
+        <w:textAlignment w:val="baseline"/>
+        <w:rPr>
+          <w:rFonts w:asciiTheme="minorHAnsi" w:hAnsiTheme="minorHAnsi" w:cstheme="minorHAnsi"/>
+          <w:color w:val="000000"/>
+          <w:sz w:val="22"/>
+          <w:szCs w:val="22"/>
+        </w:rPr>
+      </w:pPr>
+      <w:r>
+        <w:rPr>
+          <w:rFonts w:asciiTheme="minorHAnsi" w:hAnsiTheme="minorHAnsi" w:cstheme="minorHAnsi"/>
+          <w:color w:val="000000"/>
+          <w:sz w:val="22"/>
+          <w:szCs w:val="22"/>
+        </w:rPr>
+        <w:t>courses = [course['href</w:t>
+      </w:r>
+      <w:r>
+        <w:rPr>
+          <w:rFonts w:asciiTheme="minorHAnsi" w:hAnsiTheme="minorHAnsi" w:cstheme="minorHAnsi"/>
+          <w:color w:val="000000"/>
+          <w:sz w:val="22"/>
+          <w:szCs w:val="22"/>
+        </w:rPr>
+        <w:t>'] for course in courses_links]</w:t>
+      </w:r>
+    </w:p>
+    <w:p>
+      <w:pPr>
+        <w:pStyle w:val="HTMLconformatoprevio"/>
+        <w:shd w:val="clear" w:color="auto" w:fill="FFFFFF"/>
+        <w:wordWrap w:val="0"/>
+        <w:textAlignment w:val="baseline"/>
+        <w:rPr>
+          <w:rFonts w:asciiTheme="minorHAnsi" w:hAnsiTheme="minorHAnsi" w:cstheme="minorHAnsi"/>
+          <w:color w:val="000000"/>
+          <w:sz w:val="22"/>
+          <w:szCs w:val="22"/>
+        </w:rPr>
+      </w:pPr>
+      <w:r>
+        <w:rPr>
+          <w:rFonts w:asciiTheme="minorHAnsi" w:hAnsiTheme="minorHAnsi" w:cstheme="minorHAnsi"/>
+          <w:color w:val="000000"/>
+          <w:sz w:val="22"/>
+          <w:szCs w:val="22"/>
+        </w:rPr>
+        <w:t>for course in courses:</w:t>
+      </w:r>
+    </w:p>
+    <w:p>
+      <w:pPr>
+        <w:pStyle w:val="HTMLconformatoprevio"/>
+        <w:shd w:val="clear" w:color="auto" w:fill="FFFFFF"/>
+        <w:wordWrap w:val="0"/>
+        <w:textAlignment w:val="baseline"/>
+        <w:rPr>
+          <w:rFonts w:asciiTheme="minorHAnsi" w:hAnsiTheme="minorHAnsi" w:cstheme="minorHAnsi"/>
+          <w:color w:val="000000"/>
+          <w:sz w:val="22"/>
+          <w:szCs w:val="22"/>
+        </w:rPr>
+      </w:pPr>
+      <w:r>
+        <w:rPr>
+          <w:rFonts w:asciiTheme="minorHAnsi" w:hAnsiTheme="minorHAnsi" w:cstheme="minorHAnsi"/>
+          <w:color w:val="000000"/>
+          <w:sz w:val="22"/>
+          <w:szCs w:val="22"/>
+        </w:rPr>
+        <w:t xml:space="preserve">    print(course)</w:t>
+      </w:r>
+    </w:p>
+    <w:p>
+      <w:pPr>
+        <w:pStyle w:val="HTMLconformatoprevio"/>
+        <w:shd w:val="clear" w:color="auto" w:fill="FFFFFF"/>
+        <w:wordWrap w:val="0"/>
+        <w:textAlignment w:val="baseline"/>
+        <w:rPr>
+          <w:color w:val="000000"/>
+          <w:sz w:val="21"/>
+          <w:szCs w:val="21"/>
+          <w:lang w:val="es-CO"/>
+        </w:rPr>
+      </w:pPr>
+      <w:r>
+        <w:rPr>
+          <w:rFonts w:asciiTheme="minorHAnsi" w:hAnsiTheme="minorHAnsi" w:cstheme="minorHAnsi"/>
+          <w:color w:val="000000"/>
+          <w:sz w:val="22"/>
+          <w:szCs w:val="22"/>
+        </w:rPr>
+        <w:tab/>
+      </w:r>
+      <w:r>
+        <w:rPr>
+          <w:color w:val="000000"/>
+          <w:sz w:val="21"/>
+          <w:szCs w:val="21"/>
+          <w:lang w:val="es-CO"/>
+        </w:rPr>
+        <w:t>/categorias/desarrollo/</w:t>
+      </w:r>
+    </w:p>
+    <w:p>
+      <w:pPr>
+        <w:pStyle w:val="HTMLconformatoprevio"/>
+        <w:shd w:val="clear" w:color="auto" w:fill="FFFFFF"/>
+        <w:wordWrap w:val="0"/>
+        <w:textAlignment w:val="baseline"/>
+        <w:rPr>
+          <w:color w:val="000000"/>
+          <w:sz w:val="21"/>
+          <w:szCs w:val="21"/>
+          <w:lang w:val="es-CO"/>
+        </w:rPr>
+      </w:pPr>
+      <w:r>
+        <w:rPr>
+          <w:color w:val="000000"/>
+          <w:sz w:val="21"/>
+          <w:szCs w:val="21"/>
+          <w:lang w:val="es-CO"/>
+        </w:rPr>
+        <w:tab/>
+      </w:r>
+      <w:r>
+        <w:rPr>
+          <w:color w:val="000000"/>
+          <w:sz w:val="21"/>
+          <w:szCs w:val="21"/>
+          <w:lang w:val="es-CO"/>
+        </w:rPr>
+        <w:t>/categorias/negocios/</w:t>
+      </w:r>
+    </w:p>
+    <w:p>
+      <w:pPr>
+        <w:pStyle w:val="HTMLconformatoprevio"/>
+        <w:shd w:val="clear" w:color="auto" w:fill="FFFFFF"/>
+        <w:wordWrap w:val="0"/>
+        <w:textAlignment w:val="baseline"/>
+        <w:rPr>
+          <w:color w:val="000000"/>
+          <w:sz w:val="21"/>
+          <w:szCs w:val="21"/>
+          <w:lang w:val="es-CO"/>
+        </w:rPr>
+      </w:pPr>
+      <w:r>
+        <w:rPr>
+          <w:color w:val="000000"/>
+          <w:sz w:val="21"/>
+          <w:szCs w:val="21"/>
+          <w:lang w:val="es-CO"/>
+        </w:rPr>
+        <w:tab/>
+      </w:r>
+      <w:r>
+        <w:rPr>
+          <w:color w:val="000000"/>
+          <w:sz w:val="21"/>
+          <w:szCs w:val="21"/>
+          <w:lang w:val="es-CO"/>
+        </w:rPr>
+        <w:t>/categorias/crecimiento-profesional/</w:t>
+      </w:r>
+    </w:p>
+    <w:p>
+      <w:pPr>
+        <w:pStyle w:val="HTMLconformatoprevio"/>
+        <w:shd w:val="clear" w:color="auto" w:fill="FFFFFF"/>
+        <w:wordWrap w:val="0"/>
+        <w:textAlignment w:val="baseline"/>
+        <w:rPr>
+          <w:color w:val="000000"/>
+          <w:sz w:val="21"/>
+          <w:szCs w:val="21"/>
+          <w:lang w:val="es-CO"/>
+        </w:rPr>
+      </w:pPr>
+      <w:r>
+        <w:rPr>
+          <w:color w:val="000000"/>
+          <w:sz w:val="21"/>
+          <w:szCs w:val="21"/>
+          <w:lang w:val="es-CO"/>
+        </w:rPr>
+        <w:tab/>
+      </w:r>
+      <w:r>
+        <w:rPr>
+          <w:color w:val="000000"/>
+          <w:sz w:val="21"/>
+          <w:szCs w:val="21"/>
+          <w:lang w:val="es-CO"/>
+        </w:rPr>
+        <w:t>/categorias/produccion-audiovisual/</w:t>
+      </w:r>
+    </w:p>
+    <w:p>
+      <w:pPr>
+        <w:pStyle w:val="HTMLconformatoprevio"/>
+        <w:shd w:val="clear" w:color="auto" w:fill="FFFFFF"/>
+        <w:wordWrap w:val="0"/>
+        <w:textAlignment w:val="baseline"/>
+        <w:rPr>
+          <w:color w:val="000000"/>
+          <w:sz w:val="21"/>
+          <w:szCs w:val="21"/>
+          <w:lang w:val="es-CO"/>
+        </w:rPr>
+      </w:pPr>
+      <w:r>
+        <w:rPr>
+          <w:color w:val="000000"/>
+          <w:sz w:val="21"/>
+          <w:szCs w:val="21"/>
+          <w:lang w:val="es-CO"/>
+        </w:rPr>
+        <w:tab/>
+      </w:r>
+      <w:r>
+        <w:rPr>
+          <w:color w:val="000000"/>
+          <w:sz w:val="21"/>
+          <w:szCs w:val="21"/>
+          <w:lang w:val="es-CO"/>
+        </w:rPr>
+        <w:t>/categorias/marketing/</w:t>
+      </w:r>
+    </w:p>
+    <w:p>
+      <w:pPr>
+        <w:pStyle w:val="HTMLconformatoprevio"/>
+        <w:shd w:val="clear" w:color="auto" w:fill="FFFFFF"/>
+        <w:wordWrap w:val="0"/>
+        <w:textAlignment w:val="baseline"/>
+        <w:rPr>
+          <w:color w:val="000000"/>
+          <w:sz w:val="21"/>
+          <w:szCs w:val="21"/>
+          <w:lang w:val="es-CO"/>
+        </w:rPr>
+      </w:pPr>
+      <w:r>
+        <w:rPr>
+          <w:color w:val="000000"/>
+          <w:sz w:val="21"/>
+          <w:szCs w:val="21"/>
+          <w:lang w:val="es-CO"/>
+        </w:rPr>
+        <w:tab/>
+      </w:r>
+      <w:r>
+        <w:rPr>
+          <w:color w:val="000000"/>
+          <w:sz w:val="21"/>
+          <w:szCs w:val="21"/>
+          <w:lang w:val="es-CO"/>
+        </w:rPr>
+        <w:t>/categorias/diseno/</w:t>
+      </w:r>
+    </w:p>
+    <w:p>
+      <w:pPr>
+        <w:pStyle w:val="HTMLconformatoprevio"/>
+        <w:shd w:val="clear" w:color="auto" w:fill="FFFFFF"/>
+        <w:wordWrap w:val="0"/>
+        <w:textAlignment w:val="baseline"/>
+        <w:rPr>
+          <w:rFonts w:asciiTheme="minorHAnsi" w:hAnsiTheme="minorHAnsi" w:cstheme="minorHAnsi"/>
+          <w:color w:val="000000"/>
+          <w:sz w:val="22"/>
+          <w:szCs w:val="22"/>
+          <w:lang w:val="es-CO"/>
+        </w:rPr>
+      </w:pPr>
+    </w:p>
+    <w:p>
+      <w:pPr>
+        <w:pStyle w:val="HTMLconformatoprevio"/>
+        <w:shd w:val="clear" w:color="auto" w:fill="FFFFFF"/>
+        <w:wordWrap w:val="0"/>
+        <w:textAlignment w:val="baseline"/>
+        <w:rPr>
+          <w:rFonts w:asciiTheme="minorHAnsi" w:hAnsiTheme="minorHAnsi" w:cstheme="minorHAnsi"/>
+          <w:color w:val="000000"/>
+          <w:sz w:val="22"/>
+          <w:szCs w:val="22"/>
+          <w:lang w:val="es-CO"/>
+        </w:rPr>
+      </w:pPr>
+    </w:p>
+    <w:p>
+      <w:pPr>
+        <w:pStyle w:val="HTMLconformatoprevio"/>
+        <w:shd w:val="clear" w:color="auto" w:fill="FFFFFF"/>
+        <w:wordWrap w:val="0"/>
+        <w:textAlignment w:val="baseline"/>
+        <w:rPr>
+          <w:rFonts w:asciiTheme="minorHAnsi" w:hAnsiTheme="minorHAnsi" w:cstheme="minorHAnsi"/>
+          <w:color w:val="000000"/>
+          <w:sz w:val="22"/>
+          <w:szCs w:val="22"/>
+          <w:lang w:val="es-CO"/>
+        </w:rPr>
+      </w:pPr>
+      <w:r>
+        <w:rPr>
+          <w:rFonts w:asciiTheme="minorHAnsi" w:hAnsiTheme="minorHAnsi" w:cstheme="minorHAnsi"/>
+          <w:color w:val="000000"/>
+          <w:sz w:val="22"/>
+          <w:szCs w:val="22"/>
+          <w:lang w:val="es-CO"/>
+        </w:rPr>
+        <w:t>Ejemplo sacando temas del curso-platzi</w:t>
+      </w:r>
+    </w:p>
+    <w:p>
+      <w:pPr>
+        <w:pStyle w:val="HTMLconformatoprevio"/>
+        <w:shd w:val="clear" w:color="auto" w:fill="FFFFFF"/>
+        <w:wordWrap w:val="0"/>
+        <w:textAlignment w:val="baseline"/>
+        <w:rPr>
+          <w:rFonts w:asciiTheme="minorHAnsi" w:hAnsiTheme="minorHAnsi" w:cstheme="minorHAnsi"/>
+          <w:color w:val="000000"/>
+          <w:sz w:val="22"/>
+          <w:szCs w:val="22"/>
+          <w:lang w:val="es-CO"/>
+        </w:rPr>
+      </w:pPr>
+    </w:p>
+    <w:p>
+      <w:pPr>
+        <w:pStyle w:val="HTMLconformatoprevio"/>
+        <w:shd w:val="clear" w:color="auto" w:fill="FFFFFF"/>
+        <w:wordWrap w:val="0"/>
+        <w:textAlignment w:val="baseline"/>
+        <w:rPr>
+          <w:rFonts w:asciiTheme="minorHAnsi" w:hAnsiTheme="minorHAnsi" w:cstheme="minorHAnsi"/>
+          <w:color w:val="000000"/>
+          <w:sz w:val="22"/>
+          <w:szCs w:val="22"/>
+        </w:rPr>
+      </w:pPr>
+      <w:r>
+        <w:rPr>
+          <w:rFonts w:asciiTheme="minorHAnsi" w:hAnsiTheme="minorHAnsi" w:cstheme="minorHAnsi"/>
+          <w:color w:val="000000"/>
+          <w:sz w:val="22"/>
+          <w:szCs w:val="22"/>
+        </w:rPr>
+        <w:t>import bs4</w:t>
+      </w:r>
+    </w:p>
+    <w:p>
+      <w:pPr>
+        <w:pStyle w:val="HTMLconformatoprevio"/>
+        <w:shd w:val="clear" w:color="auto" w:fill="FFFFFF"/>
+        <w:wordWrap w:val="0"/>
+        <w:textAlignment w:val="baseline"/>
+        <w:rPr>
+          <w:rFonts w:asciiTheme="minorHAnsi" w:hAnsiTheme="minorHAnsi" w:cstheme="minorHAnsi"/>
+          <w:color w:val="000000"/>
+          <w:sz w:val="22"/>
+          <w:szCs w:val="22"/>
+        </w:rPr>
+      </w:pPr>
+      <w:r>
+        <w:rPr>
+          <w:rFonts w:asciiTheme="minorHAnsi" w:hAnsiTheme="minorHAnsi" w:cstheme="minorHAnsi"/>
+          <w:color w:val="000000"/>
+          <w:sz w:val="22"/>
+          <w:szCs w:val="22"/>
+        </w:rPr>
+        <w:lastRenderedPageBreak/>
+        <w:t>import requests</w:t>
+      </w:r>
+    </w:p>
+    <w:p>
+      <w:pPr>
+        <w:pStyle w:val="HTMLconformatoprevio"/>
+        <w:shd w:val="clear" w:color="auto" w:fill="FFFFFF"/>
+        <w:wordWrap w:val="0"/>
+        <w:textAlignment w:val="baseline"/>
+        <w:rPr>
+          <w:rFonts w:asciiTheme="minorHAnsi" w:hAnsiTheme="minorHAnsi" w:cstheme="minorHAnsi"/>
+          <w:color w:val="000000"/>
+          <w:sz w:val="22"/>
+          <w:szCs w:val="22"/>
+        </w:rPr>
+      </w:pPr>
+    </w:p>
+    <w:p>
+      <w:pPr>
+        <w:pStyle w:val="HTMLconformatoprevio"/>
+        <w:shd w:val="clear" w:color="auto" w:fill="FFFFFF"/>
+        <w:wordWrap w:val="0"/>
+        <w:textAlignment w:val="baseline"/>
+        <w:rPr>
+          <w:rFonts w:asciiTheme="minorHAnsi" w:hAnsiTheme="minorHAnsi" w:cstheme="minorHAnsi"/>
+          <w:color w:val="000000"/>
+          <w:sz w:val="22"/>
+          <w:szCs w:val="22"/>
+        </w:rPr>
+      </w:pPr>
+      <w:r>
+        <w:rPr>
+          <w:rFonts w:asciiTheme="minorHAnsi" w:hAnsiTheme="minorHAnsi" w:cstheme="minorHAnsi"/>
+          <w:color w:val="000000"/>
+          <w:sz w:val="22"/>
+          <w:szCs w:val="22"/>
+        </w:rPr>
+        <w:t>response = requests.get('http</w:t>
+      </w:r>
+      <w:r>
+        <w:rPr>
+          <w:rFonts w:asciiTheme="minorHAnsi" w:hAnsiTheme="minorHAnsi" w:cstheme="minorHAnsi"/>
+          <w:color w:val="000000"/>
+          <w:sz w:val="22"/>
+          <w:szCs w:val="22"/>
+        </w:rPr>
+        <w:t>s://platzi.com/cursos/scikit/')</w:t>
+      </w:r>
+    </w:p>
+    <w:p>
+      <w:pPr>
+        <w:pStyle w:val="HTMLconformatoprevio"/>
+        <w:shd w:val="clear" w:color="auto" w:fill="FFFFFF"/>
+        <w:wordWrap w:val="0"/>
+        <w:textAlignment w:val="baseline"/>
+        <w:rPr>
+          <w:rFonts w:asciiTheme="minorHAnsi" w:hAnsiTheme="minorHAnsi" w:cstheme="minorHAnsi"/>
+          <w:color w:val="000000"/>
+          <w:sz w:val="22"/>
+          <w:szCs w:val="22"/>
+        </w:rPr>
+      </w:pPr>
+      <w:r>
+        <w:rPr>
+          <w:rFonts w:asciiTheme="minorHAnsi" w:hAnsiTheme="minorHAnsi" w:cstheme="minorHAnsi"/>
+          <w:color w:val="000000"/>
+          <w:sz w:val="22"/>
+          <w:szCs w:val="22"/>
+        </w:rPr>
+        <w:t>soup = bs4.BeautifulSou</w:t>
+      </w:r>
+      <w:r>
+        <w:rPr>
+          <w:rFonts w:asciiTheme="minorHAnsi" w:hAnsiTheme="minorHAnsi" w:cstheme="minorHAnsi"/>
+          <w:color w:val="000000"/>
+          <w:sz w:val="22"/>
+          <w:szCs w:val="22"/>
+        </w:rPr>
+        <w:t>p(response.text, 'html.parser')</w:t>
+      </w:r>
+    </w:p>
+    <w:p>
+      <w:pPr>
+        <w:pStyle w:val="HTMLconformatoprevio"/>
+        <w:shd w:val="clear" w:color="auto" w:fill="FFFFFF"/>
+        <w:wordWrap w:val="0"/>
+        <w:textAlignment w:val="baseline"/>
+        <w:rPr>
+          <w:rFonts w:asciiTheme="minorHAnsi" w:hAnsiTheme="minorHAnsi" w:cstheme="minorHAnsi"/>
+          <w:color w:val="000000"/>
+          <w:sz w:val="22"/>
+          <w:szCs w:val="22"/>
+        </w:rPr>
+      </w:pPr>
+      <w:r>
+        <w:rPr>
+          <w:rFonts w:asciiTheme="minorHAnsi" w:hAnsiTheme="minorHAnsi" w:cstheme="minorHAnsi"/>
+          <w:color w:val="000000"/>
+          <w:sz w:val="22"/>
+          <w:szCs w:val="22"/>
+        </w:rPr>
+        <w:t xml:space="preserve">themes_links </w:t>
+      </w:r>
+      <w:r>
+        <w:rPr>
+          <w:rFonts w:asciiTheme="minorHAnsi" w:hAnsiTheme="minorHAnsi" w:cstheme="minorHAnsi"/>
+          <w:color w:val="000000"/>
+          <w:sz w:val="22"/>
+          <w:szCs w:val="22"/>
+        </w:rPr>
+        <w:t>= soup.select('.Material-name')</w:t>
+      </w:r>
+    </w:p>
+    <w:p>
+      <w:pPr>
+        <w:pStyle w:val="HTMLconformatoprevio"/>
+        <w:shd w:val="clear" w:color="auto" w:fill="FFFFFF"/>
+        <w:wordWrap w:val="0"/>
+        <w:textAlignment w:val="baseline"/>
+        <w:rPr>
+          <w:rFonts w:asciiTheme="minorHAnsi" w:hAnsiTheme="minorHAnsi" w:cstheme="minorHAnsi"/>
+          <w:color w:val="000000"/>
+          <w:sz w:val="22"/>
+          <w:szCs w:val="22"/>
+        </w:rPr>
+      </w:pPr>
+      <w:r>
+        <w:rPr>
+          <w:rFonts w:asciiTheme="minorHAnsi" w:hAnsiTheme="minorHAnsi" w:cstheme="minorHAnsi"/>
+          <w:color w:val="000000"/>
+          <w:sz w:val="22"/>
+          <w:szCs w:val="22"/>
+        </w:rPr>
+        <w:t>themes = [course.text for course in themes_links]</w:t>
+      </w:r>
+    </w:p>
+    <w:p>
+      <w:pPr>
+        <w:pStyle w:val="HTMLconformatoprevio"/>
+        <w:shd w:val="clear" w:color="auto" w:fill="FFFFFF"/>
+        <w:wordWrap w:val="0"/>
+        <w:textAlignment w:val="baseline"/>
+        <w:rPr>
+          <w:rFonts w:asciiTheme="minorHAnsi" w:hAnsiTheme="minorHAnsi" w:cstheme="minorHAnsi"/>
+          <w:color w:val="000000"/>
+          <w:sz w:val="22"/>
+          <w:szCs w:val="22"/>
+        </w:rPr>
+      </w:pPr>
+      <w:r>
+        <w:rPr>
+          <w:rFonts w:asciiTheme="minorHAnsi" w:hAnsiTheme="minorHAnsi" w:cstheme="minorHAnsi"/>
+          <w:color w:val="000000"/>
+          <w:sz w:val="22"/>
+          <w:szCs w:val="22"/>
+        </w:rPr>
+        <w:t>cont = 1</w:t>
+      </w:r>
+    </w:p>
+    <w:p>
+      <w:pPr>
+        <w:pStyle w:val="HTMLconformatoprevio"/>
+        <w:shd w:val="clear" w:color="auto" w:fill="FFFFFF"/>
+        <w:wordWrap w:val="0"/>
+        <w:textAlignment w:val="baseline"/>
+        <w:rPr>
+          <w:rFonts w:asciiTheme="minorHAnsi" w:hAnsiTheme="minorHAnsi" w:cstheme="minorHAnsi"/>
+          <w:color w:val="000000"/>
+          <w:sz w:val="22"/>
+          <w:szCs w:val="22"/>
+        </w:rPr>
+      </w:pPr>
+      <w:r>
+        <w:rPr>
+          <w:rFonts w:asciiTheme="minorHAnsi" w:hAnsiTheme="minorHAnsi" w:cstheme="minorHAnsi"/>
+          <w:color w:val="000000"/>
+          <w:sz w:val="22"/>
+          <w:szCs w:val="22"/>
+        </w:rPr>
+        <w:t>for theme in themes:</w:t>
+      </w:r>
+    </w:p>
+    <w:p>
+      <w:pPr>
+        <w:pStyle w:val="HTMLconformatoprevio"/>
+        <w:shd w:val="clear" w:color="auto" w:fill="FFFFFF"/>
+        <w:wordWrap w:val="0"/>
+        <w:textAlignment w:val="baseline"/>
+        <w:rPr>
+          <w:rFonts w:asciiTheme="minorHAnsi" w:hAnsiTheme="minorHAnsi" w:cstheme="minorHAnsi"/>
+          <w:color w:val="000000"/>
+          <w:sz w:val="22"/>
+          <w:szCs w:val="22"/>
+          <w:lang w:val="es-CO"/>
+        </w:rPr>
+      </w:pPr>
+      <w:r>
+        <w:rPr>
+          <w:rFonts w:asciiTheme="minorHAnsi" w:hAnsiTheme="minorHAnsi" w:cstheme="minorHAnsi"/>
+          <w:color w:val="000000"/>
+          <w:sz w:val="22"/>
+          <w:szCs w:val="22"/>
+        </w:rPr>
+        <w:t xml:space="preserve">    </w:t>
+      </w:r>
+      <w:r>
+        <w:rPr>
+          <w:rFonts w:asciiTheme="minorHAnsi" w:hAnsiTheme="minorHAnsi" w:cstheme="minorHAnsi"/>
+          <w:color w:val="000000"/>
+          <w:sz w:val="22"/>
+          <w:szCs w:val="22"/>
+          <w:lang w:val="es-CO"/>
+        </w:rPr>
+        <w:t>print(cont, theme)</w:t>
+      </w:r>
+    </w:p>
+    <w:p>
+      <w:pPr>
+        <w:pStyle w:val="HTMLconformatoprevio"/>
+        <w:shd w:val="clear" w:color="auto" w:fill="FFFFFF"/>
+        <w:wordWrap w:val="0"/>
+        <w:textAlignment w:val="baseline"/>
+        <w:rPr>
+          <w:rFonts w:asciiTheme="minorHAnsi" w:hAnsiTheme="minorHAnsi" w:cstheme="minorHAnsi"/>
+          <w:color w:val="000000"/>
+          <w:sz w:val="22"/>
+          <w:szCs w:val="22"/>
+          <w:lang w:val="es-CO"/>
+        </w:rPr>
+      </w:pPr>
+      <w:r>
+        <w:rPr>
+          <w:rFonts w:asciiTheme="minorHAnsi" w:hAnsiTheme="minorHAnsi" w:cstheme="minorHAnsi"/>
+          <w:color w:val="000000"/>
+          <w:sz w:val="22"/>
+          <w:szCs w:val="22"/>
+          <w:lang w:val="es-CO"/>
+        </w:rPr>
+        <w:t xml:space="preserve">    cont += 1</w:t>
+      </w:r>
+    </w:p>
+    <w:p>
+      <w:pPr>
+        <w:pStyle w:val="HTMLconformatoprevio"/>
+        <w:shd w:val="clear" w:color="auto" w:fill="FFFFFF"/>
+        <w:wordWrap w:val="0"/>
+        <w:textAlignment w:val="baseline"/>
+        <w:rPr>
+          <w:rFonts w:asciiTheme="minorHAnsi" w:hAnsiTheme="minorHAnsi" w:cstheme="minorHAnsi"/>
+          <w:color w:val="000000"/>
+          <w:sz w:val="22"/>
+          <w:szCs w:val="22"/>
+          <w:lang w:val="es-CO"/>
+        </w:rPr>
+      </w:pPr>
+    </w:p>
+    <w:p>
+      <w:pPr>
+        <w:pStyle w:val="HTMLconformatoprevio"/>
+        <w:shd w:val="clear" w:color="auto" w:fill="FFFFFF"/>
+        <w:wordWrap w:val="0"/>
+        <w:textAlignment w:val="baseline"/>
+        <w:rPr>
+          <w:rFonts w:asciiTheme="minorHAnsi" w:hAnsiTheme="minorHAnsi" w:cstheme="minorHAnsi"/>
+          <w:color w:val="000000"/>
+          <w:sz w:val="22"/>
+          <w:szCs w:val="22"/>
+          <w:lang w:val="es-CO"/>
+        </w:rPr>
+      </w:pPr>
+      <w:r>
+        <w:rPr>
+          <w:rFonts w:asciiTheme="minorHAnsi" w:hAnsiTheme="minorHAnsi" w:cstheme="minorHAnsi"/>
+          <w:color w:val="000000"/>
+          <w:sz w:val="22"/>
+          <w:szCs w:val="22"/>
+          <w:lang w:val="es-CO"/>
+        </w:rPr>
+        <w:t>Ejemplo de compañero que sacó título y descripción de noticias</w:t>
+      </w:r>
+    </w:p>
+    <w:p>
+      <w:pPr>
+        <w:pStyle w:val="HTMLconformatoprevio"/>
+        <w:shd w:val="clear" w:color="auto" w:fill="FFFFFF"/>
+        <w:wordWrap w:val="0"/>
+        <w:textAlignment w:val="baseline"/>
+        <w:rPr>
+          <w:rFonts w:asciiTheme="minorHAnsi" w:hAnsiTheme="minorHAnsi" w:cstheme="minorHAnsi"/>
+          <w:color w:val="000000"/>
+          <w:sz w:val="22"/>
+          <w:szCs w:val="22"/>
+          <w:lang w:val="es-CO"/>
+        </w:rPr>
+      </w:pPr>
+    </w:p>
+    <w:p>
+      <w:pPr>
+        <w:pStyle w:val="HTMLconformatoprevio"/>
+        <w:shd w:val="clear" w:color="auto" w:fill="FFFFFF"/>
+        <w:wordWrap w:val="0"/>
+        <w:textAlignment w:val="baseline"/>
+        <w:rPr>
+          <w:rFonts w:asciiTheme="minorHAnsi" w:hAnsiTheme="minorHAnsi" w:cstheme="minorHAnsi"/>
+          <w:color w:val="000000"/>
+          <w:sz w:val="22"/>
+          <w:szCs w:val="22"/>
+        </w:rPr>
+      </w:pPr>
+      <w:r>
+        <w:rPr>
+          <w:rFonts w:asciiTheme="minorHAnsi" w:hAnsiTheme="minorHAnsi" w:cstheme="minorHAnsi"/>
+          <w:color w:val="000000"/>
+          <w:sz w:val="22"/>
+          <w:szCs w:val="22"/>
+        </w:rPr>
+        <w:t>import requests</w:t>
+      </w:r>
+    </w:p>
+    <w:p>
+      <w:pPr>
+        <w:pStyle w:val="HTMLconformatoprevio"/>
+        <w:shd w:val="clear" w:color="auto" w:fill="FFFFFF"/>
+        <w:wordWrap w:val="0"/>
+        <w:textAlignment w:val="baseline"/>
+        <w:rPr>
+          <w:rFonts w:asciiTheme="minorHAnsi" w:hAnsiTheme="minorHAnsi" w:cstheme="minorHAnsi"/>
+          <w:color w:val="000000"/>
+          <w:sz w:val="22"/>
+          <w:szCs w:val="22"/>
+        </w:rPr>
+      </w:pPr>
+      <w:r>
+        <w:rPr>
+          <w:rFonts w:asciiTheme="minorHAnsi" w:hAnsiTheme="minorHAnsi" w:cstheme="minorHAnsi"/>
+          <w:color w:val="000000"/>
+          <w:sz w:val="22"/>
+          <w:szCs w:val="22"/>
+        </w:rPr>
+        <w:t>import bs4</w:t>
+      </w:r>
+    </w:p>
+    <w:p>
+      <w:pPr>
+        <w:pStyle w:val="HTMLconformatoprevio"/>
+        <w:shd w:val="clear" w:color="auto" w:fill="FFFFFF"/>
+        <w:wordWrap w:val="0"/>
+        <w:textAlignment w:val="baseline"/>
+        <w:rPr>
+          <w:rFonts w:asciiTheme="minorHAnsi" w:hAnsiTheme="minorHAnsi" w:cstheme="minorHAnsi"/>
+          <w:color w:val="000000"/>
+          <w:sz w:val="22"/>
+          <w:szCs w:val="22"/>
+        </w:rPr>
+      </w:pPr>
+    </w:p>
+    <w:p>
+      <w:pPr>
+        <w:pStyle w:val="HTMLconformatoprevio"/>
+        <w:shd w:val="clear" w:color="auto" w:fill="FFFFFF"/>
+        <w:wordWrap w:val="0"/>
+        <w:textAlignment w:val="baseline"/>
+        <w:rPr>
+          <w:rFonts w:asciiTheme="minorHAnsi" w:hAnsiTheme="minorHAnsi" w:cstheme="minorHAnsi"/>
+          <w:color w:val="000000"/>
+          <w:sz w:val="22"/>
+          <w:szCs w:val="22"/>
+        </w:rPr>
+      </w:pPr>
+      <w:r>
+        <w:rPr>
+          <w:rFonts w:asciiTheme="minorHAnsi" w:hAnsiTheme="minorHAnsi" w:cstheme="minorHAnsi"/>
+          <w:color w:val="000000"/>
+          <w:sz w:val="22"/>
+          <w:szCs w:val="22"/>
+        </w:rPr>
+        <w:t>response = requests.get('https://elpais.com/tecnologia/')</w:t>
+      </w:r>
+    </w:p>
+    <w:p>
+      <w:pPr>
+        <w:pStyle w:val="HTMLconformatoprevio"/>
+        <w:shd w:val="clear" w:color="auto" w:fill="FFFFFF"/>
+        <w:wordWrap w:val="0"/>
+        <w:textAlignment w:val="baseline"/>
+        <w:rPr>
+          <w:rFonts w:asciiTheme="minorHAnsi" w:hAnsiTheme="minorHAnsi" w:cstheme="minorHAnsi"/>
+          <w:color w:val="000000"/>
+          <w:sz w:val="22"/>
+          <w:szCs w:val="22"/>
+        </w:rPr>
+      </w:pPr>
+      <w:r>
+        <w:rPr>
+          <w:rFonts w:asciiTheme="minorHAnsi" w:hAnsiTheme="minorHAnsi" w:cstheme="minorHAnsi"/>
+          <w:color w:val="000000"/>
+          <w:sz w:val="22"/>
+          <w:szCs w:val="22"/>
+        </w:rPr>
+        <w:t>soup = bs4.BeautifulSoup(response.text, 'html.parser'</w:t>
+      </w:r>
+      <w:r>
+        <w:rPr>
+          <w:rFonts w:asciiTheme="minorHAnsi" w:hAnsiTheme="minorHAnsi" w:cstheme="minorHAnsi"/>
+          <w:color w:val="000000"/>
+          <w:sz w:val="22"/>
+          <w:szCs w:val="22"/>
+        </w:rPr>
+        <w:t>)</w:t>
+      </w:r>
+    </w:p>
+    <w:p>
+      <w:pPr>
+        <w:pStyle w:val="HTMLconformatoprevio"/>
+        <w:shd w:val="clear" w:color="auto" w:fill="FFFFFF"/>
+        <w:wordWrap w:val="0"/>
+        <w:textAlignment w:val="baseline"/>
+        <w:rPr>
+          <w:rFonts w:asciiTheme="minorHAnsi" w:hAnsiTheme="minorHAnsi" w:cstheme="minorHAnsi"/>
+          <w:color w:val="000000"/>
+          <w:sz w:val="22"/>
+          <w:szCs w:val="22"/>
+        </w:rPr>
+      </w:pPr>
+      <w:r>
+        <w:rPr>
+          <w:rFonts w:asciiTheme="minorHAnsi" w:hAnsiTheme="minorHAnsi" w:cstheme="minorHAnsi"/>
+          <w:color w:val="000000"/>
+          <w:sz w:val="22"/>
+          <w:szCs w:val="22"/>
+        </w:rPr>
+        <w:t>data_titles = soup.select('.articulo-titulo')</w:t>
+      </w:r>
+    </w:p>
+    <w:p>
+      <w:pPr>
+        <w:pStyle w:val="HTMLconformatoprevio"/>
+        <w:shd w:val="clear" w:color="auto" w:fill="FFFFFF"/>
+        <w:wordWrap w:val="0"/>
+        <w:textAlignment w:val="baseline"/>
+        <w:rPr>
+          <w:rFonts w:asciiTheme="minorHAnsi" w:hAnsiTheme="minorHAnsi" w:cstheme="minorHAnsi"/>
+          <w:color w:val="000000"/>
+          <w:sz w:val="22"/>
+          <w:szCs w:val="22"/>
+        </w:rPr>
+      </w:pPr>
+      <w:r>
+        <w:rPr>
+          <w:rFonts w:asciiTheme="minorHAnsi" w:hAnsiTheme="minorHAnsi" w:cstheme="minorHAnsi"/>
+          <w:color w:val="000000"/>
+          <w:sz w:val="22"/>
+          <w:szCs w:val="22"/>
+        </w:rPr>
+        <w:t>titles = [title</w:t>
+      </w:r>
+      <w:r>
+        <w:rPr>
+          <w:rFonts w:asciiTheme="minorHAnsi" w:hAnsiTheme="minorHAnsi" w:cstheme="minorHAnsi"/>
+          <w:color w:val="000000"/>
+          <w:sz w:val="22"/>
+          <w:szCs w:val="22"/>
+        </w:rPr>
+        <w:t>.text for title in data_titles]</w:t>
+      </w:r>
+    </w:p>
+    <w:p>
+      <w:pPr>
+        <w:pStyle w:val="HTMLconformatoprevio"/>
+        <w:shd w:val="clear" w:color="auto" w:fill="FFFFFF"/>
+        <w:wordWrap w:val="0"/>
+        <w:textAlignment w:val="baseline"/>
+        <w:rPr>
+          <w:rFonts w:asciiTheme="minorHAnsi" w:hAnsiTheme="minorHAnsi" w:cstheme="minorHAnsi"/>
+          <w:color w:val="000000"/>
+          <w:sz w:val="22"/>
+          <w:szCs w:val="22"/>
+        </w:rPr>
+      </w:pPr>
+      <w:r>
+        <w:rPr>
+          <w:rFonts w:asciiTheme="minorHAnsi" w:hAnsiTheme="minorHAnsi" w:cstheme="minorHAnsi"/>
+          <w:color w:val="000000"/>
+          <w:sz w:val="22"/>
+          <w:szCs w:val="22"/>
+        </w:rPr>
+        <w:t>data_descriptions = soup.select('.articulo-entradilla')</w:t>
+      </w:r>
+    </w:p>
+    <w:p>
+      <w:pPr>
+        <w:pStyle w:val="HTMLconformatoprevio"/>
+        <w:shd w:val="clear" w:color="auto" w:fill="FFFFFF"/>
+        <w:wordWrap w:val="0"/>
+        <w:textAlignment w:val="baseline"/>
+        <w:rPr>
+          <w:rFonts w:asciiTheme="minorHAnsi" w:hAnsiTheme="minorHAnsi" w:cstheme="minorHAnsi"/>
+          <w:color w:val="000000"/>
+          <w:sz w:val="22"/>
+          <w:szCs w:val="22"/>
+        </w:rPr>
+      </w:pPr>
+      <w:r>
+        <w:rPr>
+          <w:rFonts w:asciiTheme="minorHAnsi" w:hAnsiTheme="minorHAnsi" w:cstheme="minorHAnsi"/>
+          <w:color w:val="000000"/>
+          <w:sz w:val="22"/>
+          <w:szCs w:val="22"/>
+        </w:rPr>
+        <w:t>descriptions = [description.text for de</w:t>
+      </w:r>
+      <w:r>
+        <w:rPr>
+          <w:rFonts w:asciiTheme="minorHAnsi" w:hAnsiTheme="minorHAnsi" w:cstheme="minorHAnsi"/>
+          <w:color w:val="000000"/>
+          <w:sz w:val="22"/>
+          <w:szCs w:val="22"/>
+        </w:rPr>
+        <w:t>scription in data_descriptions]</w:t>
+      </w:r>
+    </w:p>
+    <w:p>
+      <w:pPr>
+        <w:pStyle w:val="HTMLconformatoprevio"/>
+        <w:shd w:val="clear" w:color="auto" w:fill="FFFFFF"/>
+        <w:wordWrap w:val="0"/>
+        <w:textAlignment w:val="baseline"/>
+        <w:rPr>
+          <w:rFonts w:asciiTheme="minorHAnsi" w:hAnsiTheme="minorHAnsi" w:cstheme="minorHAnsi"/>
+          <w:color w:val="000000"/>
+          <w:sz w:val="22"/>
+          <w:szCs w:val="22"/>
+        </w:rPr>
+      </w:pPr>
+      <w:r>
+        <w:rPr>
+          <w:rFonts w:asciiTheme="minorHAnsi" w:hAnsiTheme="minorHAnsi" w:cstheme="minorHAnsi"/>
+          <w:color w:val="000000"/>
+          <w:sz w:val="22"/>
+          <w:szCs w:val="22"/>
+        </w:rPr>
+        <w:t>title_description = {title: description for title, descriptio</w:t>
+      </w:r>
+      <w:r>
+        <w:rPr>
+          <w:rFonts w:asciiTheme="minorHAnsi" w:hAnsiTheme="minorHAnsi" w:cstheme="minorHAnsi"/>
+          <w:color w:val="000000"/>
+          <w:sz w:val="22"/>
+          <w:szCs w:val="22"/>
+        </w:rPr>
+        <w:t>n in zip(titles, descriptions)}</w:t>
+      </w:r>
+    </w:p>
+    <w:p>
+      <w:pPr>
+        <w:pStyle w:val="HTMLconformatoprevio"/>
+        <w:shd w:val="clear" w:color="auto" w:fill="FFFFFF"/>
+        <w:wordWrap w:val="0"/>
+        <w:textAlignment w:val="baseline"/>
+        <w:rPr>
+          <w:rFonts w:asciiTheme="minorHAnsi" w:hAnsiTheme="minorHAnsi" w:cstheme="minorHAnsi"/>
+          <w:color w:val="000000"/>
+          <w:sz w:val="22"/>
+          <w:szCs w:val="22"/>
+        </w:rPr>
+      </w:pPr>
+      <w:r>
+        <w:rPr>
+          <w:rFonts w:asciiTheme="minorHAnsi" w:hAnsiTheme="minorHAnsi" w:cstheme="minorHAnsi"/>
+          <w:color w:val="000000"/>
+          <w:sz w:val="22"/>
+          <w:szCs w:val="22"/>
+        </w:rPr>
+        <w:t>for news in title_description:</w:t>
+      </w:r>
+    </w:p>
+    <w:p>
+      <w:pPr>
+        <w:pStyle w:val="HTMLconformatoprevio"/>
+        <w:shd w:val="clear" w:color="auto" w:fill="FFFFFF"/>
+        <w:wordWrap w:val="0"/>
+        <w:textAlignment w:val="baseline"/>
+        <w:rPr>
+          <w:rFonts w:asciiTheme="minorHAnsi" w:hAnsiTheme="minorHAnsi" w:cstheme="minorHAnsi"/>
+          <w:color w:val="000000"/>
+          <w:sz w:val="22"/>
+          <w:szCs w:val="22"/>
+        </w:rPr>
+      </w:pPr>
+      <w:r>
+        <w:rPr>
+          <w:rFonts w:asciiTheme="minorHAnsi" w:hAnsiTheme="minorHAnsi" w:cstheme="minorHAnsi"/>
+          <w:color w:val="000000"/>
+          <w:sz w:val="22"/>
+          <w:szCs w:val="22"/>
+        </w:rPr>
+        <w:t xml:space="preserve">    print('{} \n\t {}'.format(news, title_description.get(news)))</w:t>
+      </w:r>
+    </w:p>
+    <w:p>
+      <w:pPr>
+        <w:spacing w:after="0" w:line="240" w:lineRule="auto"/>
+        <w:rPr>
+          <w:rFonts w:eastAsia="Times New Roman" w:cstheme="minorHAnsi"/>
+        </w:rPr>
+      </w:pPr>
     </w:p>
     <w:sectPr>
       <w:pgSz w:w="12240" w:h="15840"/>

</xml_diff>